<commit_message>
Actualizando analisis del trabajo
</commit_message>
<xml_diff>
--- a/01-Análisis tendencias (documentación)/01-Análisis tendencias.docx
+++ b/01-Análisis tendencias (documentación)/01-Análisis tendencias.docx
@@ -1,6 +1,6 @@
 
 <file path=word/document.xml><?xml version="1.0" encoding="utf-8"?>
-<w:document xmlns:wpc="http://schemas.microsoft.com/office/word/2010/wordprocessingCanvas" xmlns:cx="http://schemas.microsoft.com/office/drawing/2014/chartex" xmlns:cx1="http://schemas.microsoft.com/office/drawing/2015/9/8/chartex" xmlns:cx2="http://schemas.microsoft.com/office/drawing/2015/10/21/chartex" xmlns:cx3="http://schemas.microsoft.com/office/drawing/2016/5/9/chartex" xmlns:cx4="http://schemas.microsoft.com/office/drawing/2016/5/10/chartex" xmlns:cx5="http://schemas.microsoft.com/office/drawing/2016/5/11/chartex" xmlns:cx6="http://schemas.microsoft.com/office/drawing/2016/5/12/chartex" xmlns:cx7="http://schemas.microsoft.com/office/drawing/2016/5/13/chartex" xmlns:cx8="http://schemas.microsoft.com/office/drawing/2016/5/14/chartex" xmlns:mc="http://schemas.openxmlformats.org/markup-compatibility/2006" xmlns:aink="http://schemas.microsoft.com/office/drawing/2016/ink" xmlns:am3d="http://schemas.microsoft.com/office/drawing/2017/model3d" xmlns:o="urn:schemas-microsoft-com:office:office" xmlns:r="http://schemas.openxmlformats.org/officeDocument/2006/relationships" xmlns:m="http://schemas.openxmlformats.org/officeDocument/2006/math" xmlns:v="urn:schemas-microsoft-com:vml" xmlns:wp14="http://schemas.microsoft.com/office/word/2010/wordprocessingDrawing" xmlns:wp="http://schemas.openxmlformats.org/drawingml/2006/wordprocessingDrawing" xmlns:w10="urn:schemas-microsoft-com:office:word" xmlns:w="http://schemas.openxmlformats.org/wordprocessingml/2006/main" xmlns:w14="http://schemas.microsoft.com/office/word/2010/wordml" xmlns:w15="http://schemas.microsoft.com/office/word/2012/wordml" xmlns:w16cex="http://schemas.microsoft.com/office/word/2018/wordml/cex" xmlns:w16cid="http://schemas.microsoft.com/office/word/2016/wordml/cid" xmlns:w16="http://schemas.microsoft.com/office/word/2018/wordml" xmlns:w16se="http://schemas.microsoft.com/office/word/2015/wordml/symex" xmlns:wpg="http://schemas.microsoft.com/office/word/2010/wordprocessingGroup" xmlns:wpi="http://schemas.microsoft.com/office/word/2010/wordprocessingInk" xmlns:wne="http://schemas.microsoft.com/office/word/2006/wordml" xmlns:wps="http://schemas.microsoft.com/office/word/2010/wordprocessingShape" mc:Ignorable="w14 w15 w16se w16cid w16 w16cex wp14">
+<w:document xmlns:wpc="http://schemas.microsoft.com/office/word/2010/wordprocessingCanvas" xmlns:cx="http://schemas.microsoft.com/office/drawing/2014/chartex" xmlns:cx1="http://schemas.microsoft.com/office/drawing/2015/9/8/chartex" xmlns:cx2="http://schemas.microsoft.com/office/drawing/2015/10/21/chartex" xmlns:cx3="http://schemas.microsoft.com/office/drawing/2016/5/9/chartex" xmlns:cx4="http://schemas.microsoft.com/office/drawing/2016/5/10/chartex" xmlns:cx5="http://schemas.microsoft.com/office/drawing/2016/5/11/chartex" xmlns:cx6="http://schemas.microsoft.com/office/drawing/2016/5/12/chartex" xmlns:cx7="http://schemas.microsoft.com/office/drawing/2016/5/13/chartex" xmlns:cx8="http://schemas.microsoft.com/office/drawing/2016/5/14/chartex" xmlns:mc="http://schemas.openxmlformats.org/markup-compatibility/2006" xmlns:aink="http://schemas.microsoft.com/office/drawing/2016/ink" xmlns:am3d="http://schemas.microsoft.com/office/drawing/2017/model3d" xmlns:o="urn:schemas-microsoft-com:office:office" xmlns:r="http://schemas.openxmlformats.org/officeDocument/2006/relationships" xmlns:m="http://schemas.openxmlformats.org/officeDocument/2006/math" xmlns:v="urn:schemas-microsoft-com:vml" xmlns:wp14="http://schemas.microsoft.com/office/word/2010/wordprocessingDrawing" xmlns:wp="http://schemas.openxmlformats.org/drawingml/2006/wordprocessingDrawing" xmlns:w10="urn:schemas-microsoft-com:office:word" xmlns:w="http://schemas.openxmlformats.org/wordprocessingml/2006/main" xmlns:w14="http://schemas.microsoft.com/office/word/2010/wordml" xmlns:w15="http://schemas.microsoft.com/office/word/2012/wordml" xmlns:w16cex="http://schemas.microsoft.com/office/word/2018/wordml/cex" xmlns:w16cid="http://schemas.microsoft.com/office/word/2016/wordml/cid" xmlns:w16="http://schemas.microsoft.com/office/word/2018/wordml" xmlns:w16sdtdh="http://schemas.microsoft.com/office/word/2020/wordml/sdtdatahash" xmlns:w16se="http://schemas.microsoft.com/office/word/2015/wordml/symex" xmlns:wpg="http://schemas.microsoft.com/office/word/2010/wordprocessingGroup" xmlns:wpi="http://schemas.microsoft.com/office/word/2010/wordprocessingInk" xmlns:wne="http://schemas.microsoft.com/office/word/2006/wordml" xmlns:wps="http://schemas.microsoft.com/office/word/2010/wordprocessingShape" mc:Ignorable="w14 w15 w16se w16cid w16 w16cex w16sdtdh wp14">
   <w:body>
     <w:p>
       <w:pPr>
@@ -153,18 +153,28 @@
           <w:b/>
           <w:sz w:val="32"/>
         </w:rPr>
-        <w:t xml:space="preserve">Eduardo García </w:t>
-      </w:r>
-      <w:proofErr w:type="spellStart"/>
-      <w:r>
+        <w:t>Eduardo García García</w:t>
+      </w:r>
+    </w:p>
+    <w:p>
+      <w:pPr>
+        <w:pStyle w:val="ListaVietas"/>
+        <w:ind w:left="720" w:hanging="360"/>
+        <w:jc w:val="center"/>
         <w:rPr>
           <w:rFonts w:cs="Arial"/>
           <w:b/>
           <w:sz w:val="32"/>
         </w:rPr>
-        <w:t>García</w:t>
-      </w:r>
-      <w:proofErr w:type="spellEnd"/>
+      </w:pPr>
+      <w:r>
+        <w:rPr>
+          <w:rFonts w:cs="Arial"/>
+          <w:b/>
+          <w:sz w:val="32"/>
+        </w:rPr>
+        <w:t>Juan Carlos de Jesús Garcés Carrillo</w:t>
+      </w:r>
     </w:p>
     <w:p>
       <w:pPr>
@@ -172,47 +182,17 @@
         <w:ind w:left="720" w:hanging="360"/>
         <w:jc w:val="center"/>
         <w:rPr>
+          <w:sz w:val="28"/>
+        </w:rPr>
+      </w:pPr>
+      <w:r>
+        <w:rPr>
           <w:rFonts w:cs="Arial"/>
           <w:b/>
           <w:sz w:val="32"/>
         </w:rPr>
-      </w:pPr>
-      <w:r>
-        <w:rPr>
-          <w:rFonts w:cs="Arial"/>
-          <w:b/>
-          <w:sz w:val="32"/>
-        </w:rPr>
-        <w:t>Juan Carlos de Jesús Garcés Carrillo</w:t>
-      </w:r>
-    </w:p>
-    <w:p>
-      <w:pPr>
-        <w:pStyle w:val="ListaVietas"/>
-        <w:ind w:left="720" w:hanging="360"/>
-        <w:jc w:val="center"/>
-        <w:rPr>
-          <w:sz w:val="28"/>
-        </w:rPr>
-      </w:pPr>
-      <w:r>
-        <w:rPr>
-          <w:rFonts w:cs="Arial"/>
-          <w:b/>
-          <w:sz w:val="32"/>
-        </w:rPr>
-        <w:t xml:space="preserve">Kevin David Farinango </w:t>
-      </w:r>
-      <w:proofErr w:type="spellStart"/>
-      <w:r>
-        <w:rPr>
-          <w:rFonts w:cs="Arial"/>
-          <w:b/>
-          <w:sz w:val="32"/>
-        </w:rPr>
-        <w:t>Cinilin</w:t>
-      </w:r>
-      <w:proofErr w:type="spellEnd"/>
+        <w:t>Kevin David Farinango Cinilin</w:t>
+      </w:r>
     </w:p>
     <w:p>
       <w:pPr>
@@ -717,18 +697,17 @@
       <w:r>
         <w:t xml:space="preserve">El presente informe propone una gráfica la cual presente los datos de crimen recolectados por la plataforma </w:t>
       </w:r>
-      <w:proofErr w:type="spellStart"/>
       <w:r>
         <w:rPr>
           <w:highlight w:val="yellow"/>
         </w:rPr>
         <w:t>epdata</w:t>
       </w:r>
-      <w:proofErr w:type="spellEnd"/>
       <w:r>
         <w:t xml:space="preserve">. </w:t>
       </w:r>
     </w:p>
+    <w:p/>
     <w:p>
       <w:r>
         <w:rPr>
@@ -742,34 +721,14 @@
       <w:r>
         <w:t>“</w:t>
       </w:r>
-      <w:proofErr w:type="spellStart"/>
-      <w:r>
-        <w:t>EpData</w:t>
-      </w:r>
-      <w:proofErr w:type="spellEnd"/>
-      <w:r>
-        <w:t xml:space="preserve"> es la plataforma creada por Europa </w:t>
-      </w:r>
-      <w:proofErr w:type="spellStart"/>
-      <w:r>
-        <w:t>Press</w:t>
-      </w:r>
-      <w:proofErr w:type="spellEnd"/>
-      <w:r>
-        <w:t xml:space="preserve"> para facilitar el uso de datos públicos por parte de los periodistas, con el objetivo tanto de enriquecer las noticias con gráficos y análisis de contexto como de contrastar las cifras ofrecidas por las diversas fuentes. La base de datos de la que se alimenta </w:t>
-      </w:r>
-      <w:proofErr w:type="spellStart"/>
-      <w:r>
-        <w:t>EpData</w:t>
-      </w:r>
-      <w:proofErr w:type="spellEnd"/>
-      <w:r>
-        <w:t xml:space="preserve"> está mantenida por un equipo multidisciplinar de informáticos y periodistas que se valen de las nuevas tecnologías y el análisis de datos para mejorar la eficiencia en el consumo de datos y encontrar patrones relevantes e informativos en los datos.</w:t>
+      <w:r>
+        <w:t>EpData es la plataforma creada por Europa Press para facilitar el uso de datos públicos por parte de los periodistas, con el objetivo tanto de enriquecer las noticias con gráficos y análisis de contexto como de contrastar las cifras ofrecidas por las diversas fuentes. La base de datos de la que se alimenta EpData está mantenida por un equipo multidisciplinar de informáticos y periodistas que se valen de las nuevas tecnologías y el análisis de datos para mejorar la eficiencia en el consumo de datos y encontrar patrones relevantes e informativos en los datos.</w:t>
       </w:r>
       <w:r>
         <w:t>”</w:t>
       </w:r>
     </w:p>
+    <w:p/>
     <w:p>
       <w:pPr>
         <w:pStyle w:val="TituloApartado1"/>
@@ -796,16 +755,34 @@
         <w:t xml:space="preserve">usando D3.js </w:t>
       </w:r>
       <w:r>
-        <w:t xml:space="preserve">que permita explorar al usuario los datos de crimen recolectados </w:t>
-      </w:r>
-      <w:r>
-        <w:t xml:space="preserve">en </w:t>
-      </w:r>
-      <w:proofErr w:type="spellStart"/>
-      <w:r>
-        <w:t>epdata</w:t>
-      </w:r>
-      <w:proofErr w:type="spellEnd"/>
+        <w:t xml:space="preserve">que permita explorar al usuario los datos de crimen </w:t>
+      </w:r>
+      <w:r>
+        <w:t xml:space="preserve"> en España </w:t>
+      </w:r>
+      <w:r>
+        <w:t xml:space="preserve">recolectados </w:t>
+      </w:r>
+      <w:r>
+        <w:t>los datos en el sito de EpData.</w:t>
+      </w:r>
+    </w:p>
+    <w:p>
+      <w:r>
+        <w:t>Y permita a través de la visualización de gráficos mostrar los tipo crímenes</w:t>
+      </w:r>
+      <w:r>
+        <w:t xml:space="preserve">, su evolución y tendencias durante </w:t>
+      </w:r>
+      <w:r>
+        <w:t xml:space="preserve">los últimos </w:t>
+      </w:r>
+      <w:r>
+        <w:t>10</w:t>
+      </w:r>
+      <w:r>
+        <w:t xml:space="preserve"> años</w:t>
+      </w:r>
     </w:p>
     <w:p>
       <w:pPr>
@@ -828,6 +805,359 @@
       <w:bookmarkEnd w:id="2"/>
     </w:p>
     <w:p>
+      <w:r>
+        <w:t>Se utiliza el repositorio de Git</w:t>
+      </w:r>
+      <w:r>
+        <w:t>hub para compartir el código con los miembros del equipo.</w:t>
+      </w:r>
+    </w:p>
+    <w:p>
+      <w:pPr>
+        <w:jc w:val="center"/>
+      </w:pPr>
+      <w:r>
+        <w:rPr>
+          <w:noProof/>
+        </w:rPr>
+        <w:drawing>
+          <wp:inline distT="0" distB="0" distL="0" distR="0" wp14:anchorId="5B78B9C0" wp14:editId="78E0DE43">
+            <wp:extent cx="2731892" cy="1431733"/>
+            <wp:effectExtent l="0" t="0" r="0" b="0"/>
+            <wp:docPr id="7" name="Imagen 7"/>
+            <wp:cNvGraphicFramePr>
+              <a:graphicFrameLocks xmlns:a="http://schemas.openxmlformats.org/drawingml/2006/main" noChangeAspect="1"/>
+            </wp:cNvGraphicFramePr>
+            <a:graphic xmlns:a="http://schemas.openxmlformats.org/drawingml/2006/main">
+              <a:graphicData uri="http://schemas.openxmlformats.org/drawingml/2006/picture">
+                <pic:pic xmlns:pic="http://schemas.openxmlformats.org/drawingml/2006/picture">
+                  <pic:nvPicPr>
+                    <pic:cNvPr id="1" name=""/>
+                    <pic:cNvPicPr/>
+                  </pic:nvPicPr>
+                  <pic:blipFill rotWithShape="1">
+                    <a:blip r:embed="rId13"/>
+                    <a:srcRect b="23100"/>
+                    <a:stretch/>
+                  </pic:blipFill>
+                  <pic:spPr bwMode="auto">
+                    <a:xfrm>
+                      <a:off x="0" y="0"/>
+                      <a:ext cx="2752576" cy="1442573"/>
+                    </a:xfrm>
+                    <a:prstGeom prst="rect">
+                      <a:avLst/>
+                    </a:prstGeom>
+                    <a:ln>
+                      <a:noFill/>
+                    </a:ln>
+                    <a:extLst>
+                      <a:ext uri="{53640926-AAD7-44D8-BBD7-CCE9431645EC}">
+                        <a14:shadowObscured xmlns:a14="http://schemas.microsoft.com/office/drawing/2010/main"/>
+                      </a:ext>
+                    </a:extLst>
+                  </pic:spPr>
+                </pic:pic>
+              </a:graphicData>
+            </a:graphic>
+          </wp:inline>
+        </w:drawing>
+      </w:r>
+    </w:p>
+    <w:p>
+      <w:r>
+        <w:t>Esto nos permite poder hacer una copia local en nuestros equipo</w:t>
+      </w:r>
+      <w:r>
+        <w:t>s</w:t>
+      </w:r>
+      <w:r>
+        <w:t xml:space="preserve"> usando la herramienta de Git Local, </w:t>
+      </w:r>
+      <w:r>
+        <w:t>así</w:t>
+      </w:r>
+      <w:r>
+        <w:t xml:space="preserve"> como Visual </w:t>
+      </w:r>
+      <w:r>
+        <w:t>S</w:t>
+      </w:r>
+      <w:r>
+        <w:t>tudio Code</w:t>
+      </w:r>
+      <w:r>
+        <w:t xml:space="preserve"> para traba</w:t>
+      </w:r>
+      <w:r>
+        <w:t>jar con la generación del código</w:t>
+      </w:r>
+      <w:r>
+        <w:t>.</w:t>
+      </w:r>
+    </w:p>
+    <w:p>
+      <w:r>
+        <w:lastRenderedPageBreak/>
+        <w:t>S</w:t>
+      </w:r>
+      <w:r>
+        <w:t>e separa los archivos de desarrollo bajo la estructura</w:t>
+      </w:r>
+      <w:r>
+        <w:t>:</w:t>
+      </w:r>
+    </w:p>
+    <w:tbl>
+      <w:tblPr>
+        <w:tblStyle w:val="Tablaconcuadrcula"/>
+        <w:tblW w:w="0" w:type="auto"/>
+        <w:tblLook w:val="04A0" w:firstRow="1" w:lastRow="0" w:firstColumn="1" w:lastColumn="0" w:noHBand="0" w:noVBand="1"/>
+      </w:tblPr>
+      <w:tblGrid>
+        <w:gridCol w:w="5760"/>
+        <w:gridCol w:w="2450"/>
+      </w:tblGrid>
+      <w:tr>
+        <w:tc>
+          <w:tcPr>
+            <w:tcW w:w="5760" w:type="dxa"/>
+          </w:tcPr>
+          <w:p>
+            <w:r>
+              <w:rPr>
+                <w:b/>
+                <w:bCs/>
+              </w:rPr>
+              <w:t>css :</w:t>
+            </w:r>
+            <w:r>
+              <w:tab/>
+              <w:t xml:space="preserve">contiene los estilos </w:t>
+            </w:r>
+            <w:r>
+              <w:t>donde se determinan los colores, tipografías, fondos, tamaños, alineación</w:t>
+            </w:r>
+            <w:r>
+              <w:t>.</w:t>
+            </w:r>
+          </w:p>
+          <w:p>
+            <w:r>
+              <w:rPr>
+                <w:b/>
+                <w:bCs/>
+              </w:rPr>
+              <w:t>data:</w:t>
+            </w:r>
+            <w:r>
+              <w:tab/>
+              <w:t>contiene el documento json con los datos a leer</w:t>
+            </w:r>
+          </w:p>
+          <w:p>
+            <w:r>
+              <w:rPr>
+                <w:b/>
+                <w:bCs/>
+              </w:rPr>
+              <w:t>img:</w:t>
+            </w:r>
+            <w:r>
+              <w:tab/>
+              <w:t>contiene todas la imágenes que se mostraran en el sitio</w:t>
+            </w:r>
+          </w:p>
+          <w:p>
+            <w:r>
+              <w:rPr>
+                <w:b/>
+                <w:bCs/>
+              </w:rPr>
+              <w:t>js:</w:t>
+            </w:r>
+            <w:r>
+              <w:tab/>
+              <w:t>contiene el código java script en extensión .js</w:t>
+            </w:r>
+            <w:r>
+              <w:t xml:space="preserve"> u aquí se pone toda la lógica que queremos aplicar en la visualización.</w:t>
+            </w:r>
+          </w:p>
+          <w:p>
+            <w:r>
+              <w:rPr>
+                <w:b/>
+                <w:bCs/>
+              </w:rPr>
+              <w:t>index.html</w:t>
+            </w:r>
+            <w:r>
+              <w:rPr>
+                <w:b/>
+                <w:bCs/>
+              </w:rPr>
+              <w:t>:</w:t>
+            </w:r>
+            <w:r>
+              <w:tab/>
+              <w:t xml:space="preserve">es el </w:t>
+            </w:r>
+            <w:r>
+              <w:t>archivo</w:t>
+            </w:r>
+            <w:r>
+              <w:t xml:space="preserve"> que tiene el código html y desde el cual se hace la referencias a los demás directorios y contenido del sitio.</w:t>
+            </w:r>
+            <w:r>
+              <w:t xml:space="preserve"> En este archivo se genera la vista y organización del contenido</w:t>
+            </w:r>
+            <w:r>
+              <w:t xml:space="preserve"> de acuerdo con las llamadas al código .js para una adecuada visualización.</w:t>
+            </w:r>
+          </w:p>
+          <w:p/>
+        </w:tc>
+        <w:tc>
+          <w:tcPr>
+            <w:tcW w:w="2450" w:type="dxa"/>
+          </w:tcPr>
+          <w:p/>
+          <w:p/>
+          <w:p/>
+          <w:p/>
+          <w:p>
+            <w:r>
+              <w:rPr>
+                <w:noProof/>
+              </w:rPr>
+              <w:drawing>
+                <wp:inline distT="0" distB="0" distL="0" distR="0" wp14:anchorId="09804663" wp14:editId="1918EAA1">
+                  <wp:extent cx="1414424" cy="2015288"/>
+                  <wp:effectExtent l="0" t="0" r="0" b="4445"/>
+                  <wp:docPr id="8" name="Imagen 8"/>
+                  <wp:cNvGraphicFramePr>
+                    <a:graphicFrameLocks xmlns:a="http://schemas.openxmlformats.org/drawingml/2006/main" noChangeAspect="1"/>
+                  </wp:cNvGraphicFramePr>
+                  <a:graphic xmlns:a="http://schemas.openxmlformats.org/drawingml/2006/main">
+                    <a:graphicData uri="http://schemas.openxmlformats.org/drawingml/2006/picture">
+                      <pic:pic xmlns:pic="http://schemas.openxmlformats.org/drawingml/2006/picture">
+                        <pic:nvPicPr>
+                          <pic:cNvPr id="1" name=""/>
+                          <pic:cNvPicPr/>
+                        </pic:nvPicPr>
+                        <pic:blipFill>
+                          <a:blip r:embed="rId14"/>
+                          <a:stretch>
+                            <a:fillRect/>
+                          </a:stretch>
+                        </pic:blipFill>
+                        <pic:spPr>
+                          <a:xfrm>
+                            <a:off x="0" y="0"/>
+                            <a:ext cx="1414424" cy="2015288"/>
+                          </a:xfrm>
+                          <a:prstGeom prst="rect">
+                            <a:avLst/>
+                          </a:prstGeom>
+                        </pic:spPr>
+                      </pic:pic>
+                    </a:graphicData>
+                  </a:graphic>
+                </wp:inline>
+              </w:drawing>
+            </w:r>
+          </w:p>
+          <w:p/>
+        </w:tc>
+      </w:tr>
+    </w:tbl>
+    <w:p/>
+    <w:p>
+      <w:r>
+        <w:t xml:space="preserve">Vamos a utilizar </w:t>
+      </w:r>
+      <w:r>
+        <w:t>llamadas a sitio</w:t>
+      </w:r>
+      <w:r>
+        <w:t xml:space="preserve">s para la </w:t>
+      </w:r>
+      <w:r>
+        <w:t>usar las librerías de visualización como:</w:t>
+      </w:r>
+    </w:p>
+    <w:p>
+      <w:pPr>
+        <w:rPr>
+          <w:lang w:val="es-MX"/>
+        </w:rPr>
+      </w:pPr>
+      <w:hyperlink r:id="rId15" w:history="1">
+        <w:r>
+          <w:rPr>
+            <w:rStyle w:val="Hipervnculo"/>
+            <w:sz w:val="24"/>
+            <w:lang w:val="es-MX"/>
+          </w:rPr>
+          <w:t>https://cdn.jsdelivr.net/npm/bootstrap@5.2.0-beta1/dist/css/bootstrap.min.css</w:t>
+        </w:r>
+      </w:hyperlink>
+      <w:r>
+        <w:rPr>
+          <w:lang w:val="es-MX"/>
+        </w:rPr>
+        <w:t xml:space="preserve"> para el contenido html y </w:t>
+      </w:r>
+      <w:hyperlink r:id="rId16" w:history="1">
+        <w:r>
+          <w:rPr>
+            <w:rStyle w:val="Hipervnculo"/>
+            <w:sz w:val="24"/>
+            <w:lang w:val="es-MX"/>
+          </w:rPr>
+          <w:t>https://d3js.org/d3.v7.min.js</w:t>
+        </w:r>
+      </w:hyperlink>
+      <w:r>
+        <w:rPr>
+          <w:lang w:val="es-MX"/>
+        </w:rPr>
+        <w:t xml:space="preserve"> para poder usar la librería D3</w:t>
+      </w:r>
+      <w:r>
+        <w:rPr>
+          <w:lang w:val="es-MX"/>
+        </w:rPr>
+        <w:t xml:space="preserve"> la cual nos </w:t>
+      </w:r>
+      <w:r>
+        <w:rPr>
+          <w:lang w:val="es-MX"/>
+        </w:rPr>
+        <w:t>va a</w:t>
+      </w:r>
+      <w:r>
+        <w:rPr>
+          <w:lang w:val="es-MX"/>
+        </w:rPr>
+        <w:t xml:space="preserve"> permitir hacer llamadas al uso de objetos para visualizar los datos a trabajar.</w:t>
+      </w:r>
+    </w:p>
+    <w:p>
+      <w:r>
+        <w:t xml:space="preserve">Dentro del código se van creando constantes para </w:t>
+      </w:r>
+      <w:r>
+        <w:t>ubicar los elementos que se van a ir generando</w:t>
+      </w:r>
+      <w:r>
+        <w:t xml:space="preserve"> el cual se describirá al final de este documento.</w:t>
+      </w:r>
+    </w:p>
+    <w:p/>
+    <w:p/>
+    <w:p>
       <w:pPr>
         <w:pStyle w:val="TituloApartado1"/>
         <w:rPr>
@@ -842,7 +1172,50 @@
           <w:sz w:val="28"/>
           <w:szCs w:val="28"/>
         </w:rPr>
-        <w:t>Fuentes de Información a utilizar</w:t>
+        <w:t>Fuentes de Información por utilizar</w:t>
+      </w:r>
+    </w:p>
+    <w:p>
+      <w:r>
+        <w:t>Tomamos el data set en formato json llamado “las_cifras_del _crime</w:t>
+      </w:r>
+      <w:r>
+        <w:t>n</w:t>
+      </w:r>
+      <w:r>
+        <w:t>_en_españa”</w:t>
+      </w:r>
+    </w:p>
+    <w:p>
+      <w:r>
+        <w:lastRenderedPageBreak/>
+        <w:t xml:space="preserve">Este archivo tienen una estructura de llave:valor que permite de forma </w:t>
+      </w:r>
+      <w:r>
+        <w:t>más</w:t>
+      </w:r>
+      <w:r>
+        <w:t xml:space="preserve"> ordenada el consumos de los datos</w:t>
+      </w:r>
+      <w:r>
+        <w:t>.</w:t>
+      </w:r>
+    </w:p>
+    <w:p>
+      <w:r>
+        <w:t xml:space="preserve">Vamos a trabajar con varios </w:t>
+      </w:r>
+      <w:r>
+        <w:t xml:space="preserve">conjuntos de datos de acuerdo </w:t>
+      </w:r>
+      <w:r>
+        <w:t>con el</w:t>
+      </w:r>
+      <w:r>
+        <w:t xml:space="preserve"> tipo de crimen</w:t>
+      </w:r>
+      <w:r>
+        <w:t>.</w:t>
       </w:r>
     </w:p>
     <w:p/>
@@ -861,40 +1234,22 @@
           <w:sz w:val="28"/>
           <w:szCs w:val="28"/>
         </w:rPr>
-        <w:t xml:space="preserve">Información del </w:t>
-      </w:r>
-      <w:proofErr w:type="spellStart"/>
-      <w:r>
+        <w:t>Información del dataset</w:t>
+      </w:r>
+    </w:p>
+    <w:p>
+      <w:pPr>
+        <w:pStyle w:val="TituloApartado1"/>
         <w:rPr>
           <w:rFonts w:ascii="Georgia" w:hAnsi="Georgia"/>
           <w:sz w:val="28"/>
           <w:szCs w:val="28"/>
         </w:rPr>
-        <w:t>dataset</w:t>
-      </w:r>
-      <w:proofErr w:type="spellEnd"/>
-    </w:p>
-    <w:p>
-      <w:pPr>
-        <w:pStyle w:val="TituloApartado1"/>
-        <w:rPr>
-          <w:rFonts w:ascii="Georgia" w:hAnsi="Georgia"/>
-          <w:sz w:val="28"/>
-          <w:szCs w:val="28"/>
-        </w:rPr>
-      </w:pPr>
-    </w:p>
-    <w:p>
-      <w:r>
-        <w:t xml:space="preserve">Gráfico propuesto por </w:t>
-      </w:r>
-      <w:proofErr w:type="spellStart"/>
-      <w:r>
-        <w:t>epdata</w:t>
-      </w:r>
-      <w:proofErr w:type="spellEnd"/>
-      <w:r>
-        <w:t xml:space="preserve"> </w:t>
+      </w:pPr>
+    </w:p>
+    <w:p>
+      <w:r>
+        <w:t xml:space="preserve">Gráfico propuesto por epdata </w:t>
       </w:r>
     </w:p>
     <w:p>
@@ -905,7 +1260,6 @@
         <w:rPr>
           <w:noProof/>
         </w:rPr>
-        <w:lastRenderedPageBreak/>
         <w:drawing>
           <wp:inline distT="0" distB="0" distL="0" distR="0" wp14:anchorId="6C1E7C6B" wp14:editId="18949A47">
             <wp:extent cx="5219700" cy="2773045"/>
@@ -922,7 +1276,7 @@
                     <pic:cNvPicPr/>
                   </pic:nvPicPr>
                   <pic:blipFill>
-                    <a:blip r:embed="rId13"/>
+                    <a:blip r:embed="rId17"/>
                     <a:stretch>
                       <a:fillRect/>
                     </a:stretch>
@@ -951,56 +1305,171 @@
       <w:r>
         <w:t xml:space="preserve">Ilustración </w:t>
       </w:r>
-      <w:fldSimple w:instr=" SEQ Ilustración \* ARABIC ">
-        <w:r>
-          <w:rPr>
-            <w:noProof/>
-          </w:rPr>
-          <w:t>1</w:t>
-        </w:r>
-      </w:fldSimple>
-      <w:r>
-        <w:t xml:space="preserve"> Crimen </w:t>
-      </w:r>
-      <w:proofErr w:type="spellStart"/>
-      <w:r>
-        <w:t>epdata</w:t>
-      </w:r>
-      <w:proofErr w:type="spellEnd"/>
-    </w:p>
-    <w:p>
-      <w:r>
+      <w:r>
+        <w:fldChar w:fldCharType="begin"/>
+      </w:r>
+      <w:r>
+        <w:instrText xml:space="preserve"> SEQ Ilustración \* ARABIC </w:instrText>
+      </w:r>
+      <w:r>
+        <w:fldChar w:fldCharType="separate"/>
+      </w:r>
+      <w:r>
+        <w:rPr>
+          <w:noProof/>
+        </w:rPr>
+        <w:t>1</w:t>
+      </w:r>
+      <w:r>
+        <w:rPr>
+          <w:noProof/>
+        </w:rPr>
+        <w:fldChar w:fldCharType="end"/>
+      </w:r>
+      <w:r>
+        <w:t xml:space="preserve"> Crimen epdata</w:t>
+      </w:r>
+    </w:p>
+    <w:p>
+      <w:pPr>
+        <w:rPr>
+          <w:b/>
+          <w:bCs/>
+        </w:rPr>
+      </w:pPr>
+      <w:r>
+        <w:rPr>
+          <w:b/>
+          <w:bCs/>
+        </w:rPr>
         <w:t>Análisis</w:t>
       </w:r>
     </w:p>
     <w:p>
       <w:r>
+        <w:t xml:space="preserve">En el grafico propuesto se </w:t>
+      </w:r>
+      <w:r>
+        <w:t xml:space="preserve">muestran mucha información por cada tipo de crimen </w:t>
+      </w:r>
+      <w:r>
+        <w:t>en relación con el</w:t>
+      </w:r>
+      <w:r>
+        <w:t xml:space="preserve"> </w:t>
+      </w:r>
+      <w:r>
+        <w:t>primer trimestre de cada año.</w:t>
+      </w:r>
+    </w:p>
+    <w:p>
+      <w:pPr>
+        <w:rPr>
+          <w:b/>
+          <w:bCs/>
+        </w:rPr>
+      </w:pPr>
+      <w:r>
+        <w:rPr>
+          <w:b/>
+          <w:bCs/>
+        </w:rPr>
         <w:t xml:space="preserve">Pros </w:t>
       </w:r>
     </w:p>
     <w:p>
       <w:r>
+        <w:t xml:space="preserve">Permite tener de </w:t>
+      </w:r>
+      <w:r>
+        <w:t>primera vista</w:t>
+      </w:r>
+      <w:r>
+        <w:t xml:space="preserve"> el </w:t>
+      </w:r>
+      <w:r>
+        <w:t>número</w:t>
+      </w:r>
+      <w:r>
+        <w:t xml:space="preserve"> de casos</w:t>
+      </w:r>
+      <w:r>
+        <w:t>, por tipo de crimen y periodo de tiempo.</w:t>
+      </w:r>
+    </w:p>
+    <w:p>
+      <w:pPr>
+        <w:rPr>
+          <w:b/>
+          <w:bCs/>
+        </w:rPr>
+      </w:pPr>
+      <w:r>
+        <w:rPr>
+          <w:b/>
+          <w:bCs/>
+        </w:rPr>
         <w:t xml:space="preserve">Contra  </w:t>
       </w:r>
     </w:p>
     <w:p>
       <w:r>
+        <w:t xml:space="preserve">No permite una visualización de tendencia por cada año, ya que tenemos que ir analizando cada renglón, entonces </w:t>
+      </w:r>
+      <w:r>
+        <w:t xml:space="preserve">de </w:t>
+      </w:r>
+      <w:r>
+        <w:t>primera vista</w:t>
+      </w:r>
+      <w:r>
+        <w:t xml:space="preserve"> no ayuda</w:t>
+      </w:r>
+      <w:r>
+        <w:t>,</w:t>
+      </w:r>
+      <w:r>
+        <w:t xml:space="preserve"> por carecer de un esquema de visualización de los datos.</w:t>
+      </w:r>
+    </w:p>
+    <w:p/>
+    <w:p>
+      <w:pPr>
+        <w:rPr>
+          <w:b/>
+          <w:bCs/>
+        </w:rPr>
+      </w:pPr>
+      <w:r>
+        <w:rPr>
+          <w:b/>
+          <w:bCs/>
+        </w:rPr>
+        <w:lastRenderedPageBreak/>
         <w:t>Gráfico desarrollado por el equipo 7</w:t>
       </w:r>
+      <w:r>
+        <w:rPr>
+          <w:b/>
+          <w:bCs/>
+        </w:rPr>
+        <w:t>, como propuesta de mejora.</w:t>
+      </w:r>
     </w:p>
     <w:p>
       <w:pPr>
         <w:keepNext/>
+        <w:jc w:val="center"/>
       </w:pPr>
       <w:r>
         <w:rPr>
           <w:noProof/>
         </w:rPr>
         <w:drawing>
-          <wp:inline distT="0" distB="0" distL="0" distR="0" wp14:anchorId="7D9C594D" wp14:editId="7BF3FEBE">
-            <wp:extent cx="5219700" cy="3134360"/>
-            <wp:effectExtent l="0" t="0" r="0" b="8890"/>
-            <wp:docPr id="6" name="Imagen 6"/>
+          <wp:inline distT="0" distB="0" distL="0" distR="0" wp14:anchorId="350E8A6D" wp14:editId="6C348913">
+            <wp:extent cx="3434791" cy="1664328"/>
+            <wp:effectExtent l="0" t="0" r="0" b="0"/>
+            <wp:docPr id="9" name="Imagen 9"/>
             <wp:cNvGraphicFramePr>
               <a:graphicFrameLocks xmlns:a="http://schemas.openxmlformats.org/drawingml/2006/main" noChangeAspect="1"/>
             </wp:cNvGraphicFramePr>
@@ -1008,36 +1477,23 @@
               <a:graphicData uri="http://schemas.openxmlformats.org/drawingml/2006/picture">
                 <pic:pic xmlns:pic="http://schemas.openxmlformats.org/drawingml/2006/picture">
                   <pic:nvPicPr>
-                    <pic:cNvPr id="0" name="Picture 1"/>
-                    <pic:cNvPicPr>
-                      <a:picLocks noChangeAspect="1" noChangeArrowheads="1"/>
-                    </pic:cNvPicPr>
+                    <pic:cNvPr id="1" name=""/>
+                    <pic:cNvPicPr/>
                   </pic:nvPicPr>
                   <pic:blipFill>
-                    <a:blip r:embed="rId14" cstate="print">
-                      <a:extLst>
-                        <a:ext uri="{28A0092B-C50C-407E-A947-70E740481C1C}">
-                          <a14:useLocalDpi xmlns:a14="http://schemas.microsoft.com/office/drawing/2010/main" val="0"/>
-                        </a:ext>
-                      </a:extLst>
-                    </a:blip>
-                    <a:srcRect/>
+                    <a:blip r:embed="rId18"/>
                     <a:stretch>
                       <a:fillRect/>
                     </a:stretch>
                   </pic:blipFill>
-                  <pic:spPr bwMode="auto">
+                  <pic:spPr>
                     <a:xfrm>
                       <a:off x="0" y="0"/>
-                      <a:ext cx="5219700" cy="3134360"/>
+                      <a:ext cx="3444129" cy="1668853"/>
                     </a:xfrm>
                     <a:prstGeom prst="rect">
                       <a:avLst/>
                     </a:prstGeom>
-                    <a:noFill/>
-                    <a:ln>
-                      <a:noFill/>
-                    </a:ln>
                   </pic:spPr>
                 </pic:pic>
               </a:graphicData>
@@ -1045,6 +1501,12 @@
           </wp:inline>
         </w:drawing>
       </w:r>
+      <w:r>
+        <w:rPr>
+          <w:noProof/>
+        </w:rPr>
+        <w:t xml:space="preserve"> </w:t>
+      </w:r>
     </w:p>
     <w:p>
       <w:pPr>
@@ -1054,24 +1516,117 @@
       <w:r>
         <w:t xml:space="preserve">Ilustración </w:t>
       </w:r>
-      <w:fldSimple w:instr=" SEQ Ilustración \* ARABIC ">
-        <w:r>
-          <w:rPr>
-            <w:noProof/>
-          </w:rPr>
-          <w:t>2</w:t>
-        </w:r>
-      </w:fldSimple>
+      <w:r>
+        <w:fldChar w:fldCharType="begin"/>
+      </w:r>
+      <w:r>
+        <w:instrText xml:space="preserve"> SEQ Ilustración \* ARABIC </w:instrText>
+      </w:r>
+      <w:r>
+        <w:fldChar w:fldCharType="separate"/>
+      </w:r>
+      <w:r>
+        <w:rPr>
+          <w:noProof/>
+        </w:rPr>
+        <w:t>2</w:t>
+      </w:r>
+      <w:r>
+        <w:rPr>
+          <w:noProof/>
+        </w:rPr>
+        <w:fldChar w:fldCharType="end"/>
+      </w:r>
       <w:r>
         <w:t xml:space="preserve"> Propuesta de mejora equipo 7</w:t>
       </w:r>
     </w:p>
     <w:p>
-      <w:r>
+      <w:pPr>
+        <w:rPr>
+          <w:b/>
+          <w:bCs/>
+        </w:rPr>
+      </w:pPr>
+      <w:r>
+        <w:rPr>
+          <w:b/>
+          <w:bCs/>
+        </w:rPr>
         <w:t>Mejoras propuestas:</w:t>
       </w:r>
     </w:p>
-    <w:p/>
+    <w:p>
+      <w:r>
+        <w:t>Se generar un documento html que nos permite organizar los elementos</w:t>
+      </w:r>
+      <w:r>
+        <w:t>:</w:t>
+      </w:r>
+    </w:p>
+    <w:p>
+      <w:pPr>
+        <w:pStyle w:val="Prrafodelista"/>
+        <w:numPr>
+          <w:ilvl w:val="0"/>
+          <w:numId w:val="38"/>
+        </w:numPr>
+      </w:pPr>
+      <w:r>
+        <w:t>Menú desplegable con los difere</w:t>
+      </w:r>
+      <w:r>
+        <w:t>n</w:t>
+      </w:r>
+      <w:r>
+        <w:t>tes tipos de crímenes</w:t>
+      </w:r>
+    </w:p>
+    <w:p>
+      <w:pPr>
+        <w:pStyle w:val="Prrafodelista"/>
+        <w:numPr>
+          <w:ilvl w:val="0"/>
+          <w:numId w:val="38"/>
+        </w:numPr>
+      </w:pPr>
+      <w:r>
+        <w:t>Grafica de barra con etiquetado por los años</w:t>
+      </w:r>
+      <w:r>
+        <w:t xml:space="preserve"> en el eje de las X y etiquetado en el eje Y el valor numeral de los casos.</w:t>
+      </w:r>
+    </w:p>
+    <w:p>
+      <w:pPr>
+        <w:pStyle w:val="Prrafodelista"/>
+        <w:numPr>
+          <w:ilvl w:val="0"/>
+          <w:numId w:val="38"/>
+        </w:numPr>
+      </w:pPr>
+      <w:r>
+        <w:t>Se etiqueta cada barra con el numero de</w:t>
+      </w:r>
+      <w:r>
+        <w:t xml:space="preserve"> casos por año ocurrido</w:t>
+      </w:r>
+    </w:p>
+    <w:p>
+      <w:pPr>
+        <w:pStyle w:val="Prrafodelista"/>
+        <w:numPr>
+          <w:ilvl w:val="0"/>
+          <w:numId w:val="38"/>
+        </w:numPr>
+      </w:pPr>
+      <w:r>
+        <w:t xml:space="preserve">Nos facilita que al seleccionar cada tipo de crimen de forma visual podemos ver el comportamiento </w:t>
+      </w:r>
+      <w:r>
+        <w:t>por cada periodo de tiempo.</w:t>
+      </w:r>
+    </w:p>
     <w:p>
       <w:pPr>
         <w:pStyle w:val="TituloApartado1"/>
@@ -1094,6 +1649,31 @@
       <w:bookmarkEnd w:id="3"/>
     </w:p>
     <w:p>
+      <w:r>
+        <w:t>Se</w:t>
+      </w:r>
+      <w:r>
+        <w:t xml:space="preserve"> pudo aprovechar los conocimientos adquiridos con las clases en el uso de herramientas de visualización de datos como html, javascript y la librería d3.</w:t>
+      </w:r>
+    </w:p>
+    <w:p>
+      <w:r>
+        <w:t xml:space="preserve">Con estos objetos nos permite usar un conjunto de datos </w:t>
+      </w:r>
+      <w:r>
+        <w:t>de cualquier tipo y poder construir de forma visual l</w:t>
+      </w:r>
+      <w:r>
+        <w:t xml:space="preserve">a información que queremos comunicar de forma fácil, limpia y </w:t>
+      </w:r>
+      <w:r>
+        <w:t>práctica</w:t>
+      </w:r>
+      <w:r>
+        <w:t>.</w:t>
+      </w:r>
+    </w:p>
+    <w:p>
       <w:pPr>
         <w:pStyle w:val="TituloApartado1"/>
         <w:rPr>
@@ -1102,31 +1682,143 @@
           <w:szCs w:val="28"/>
         </w:rPr>
       </w:pPr>
-      <w:bookmarkStart w:id="4" w:name="_GoBack"/>
-      <w:bookmarkEnd w:id="4"/>
-    </w:p>
-    <w:p>
-      <w:pPr>
-        <w:pStyle w:val="TituloApartado1"/>
+      <w:r>
         <w:rPr>
           <w:rFonts w:ascii="Georgia" w:hAnsi="Georgia"/>
           <w:sz w:val="28"/>
           <w:szCs w:val="28"/>
         </w:rPr>
-      </w:pPr>
-      <w:r>
+        <w:t>Referencias</w:t>
+      </w:r>
+    </w:p>
+    <w:p>
+      <w:r>
+        <w:t xml:space="preserve">Fuente: </w:t>
+      </w:r>
+      <w:hyperlink r:id="rId19" w:history="1">
+        <w:r>
+          <w:rPr>
+            <w:rStyle w:val="Hipervnculo"/>
+            <w:sz w:val="24"/>
+          </w:rPr>
+          <w:t>https://www.tutorialsteacher.com/d3js/what-is-d3js</w:t>
+        </w:r>
+      </w:hyperlink>
+    </w:p>
+    <w:p>
+      <w:r>
+        <w:t xml:space="preserve">Pagina oficial de D3 </w:t>
+      </w:r>
+      <w:hyperlink r:id="rId20" w:history="1">
+        <w:r>
+          <w:rPr>
+            <w:rStyle w:val="Hipervnculo"/>
+            <w:sz w:val="24"/>
+          </w:rPr>
+          <w:t>https://d3js.org/</w:t>
+        </w:r>
+      </w:hyperlink>
+    </w:p>
+    <w:p>
+      <w:pPr>
+        <w:rPr>
+          <w:lang w:val="en-US"/>
+        </w:rPr>
+      </w:pPr>
+      <w:r>
+        <w:rPr>
+          <w:lang w:val="en-US"/>
+        </w:rPr>
+        <w:t xml:space="preserve">HTML: </w:t>
+      </w:r>
+      <w:hyperlink r:id="rId21" w:history="1">
+        <w:r>
+          <w:rPr>
+            <w:rStyle w:val="Hipervnculo"/>
+            <w:sz w:val="24"/>
+            <w:lang w:val="en-US"/>
+          </w:rPr>
+          <w:t>https://www.w3schools.com/html/</w:t>
+        </w:r>
+      </w:hyperlink>
+    </w:p>
+    <w:p>
+      <w:pPr>
+        <w:rPr>
+          <w:lang w:val="en-US"/>
+        </w:rPr>
+      </w:pPr>
+      <w:r>
+        <w:rPr>
+          <w:lang w:val="en-US"/>
+        </w:rPr>
+        <w:t xml:space="preserve">CSS: </w:t>
+      </w:r>
+      <w:hyperlink r:id="rId22" w:history="1">
+        <w:r>
+          <w:rPr>
+            <w:rStyle w:val="Hipervnculo"/>
+            <w:sz w:val="24"/>
+            <w:lang w:val="en-US"/>
+          </w:rPr>
+          <w:t>https://www.w3schools.com/css/</w:t>
+        </w:r>
+      </w:hyperlink>
+    </w:p>
+    <w:p>
+      <w:pPr>
+        <w:rPr>
+          <w:lang w:val="en-US"/>
+        </w:rPr>
+      </w:pPr>
+      <w:r>
+        <w:rPr>
+          <w:lang w:val="en-US"/>
+        </w:rPr>
+        <w:t xml:space="preserve">JavaScript: </w:t>
+      </w:r>
+      <w:hyperlink r:id="rId23" w:history="1">
+        <w:r>
+          <w:rPr>
+            <w:rStyle w:val="Hipervnculo"/>
+            <w:sz w:val="24"/>
+            <w:lang w:val="en-US"/>
+          </w:rPr>
+          <w:t>https://www.w3schools.com/js/</w:t>
+        </w:r>
+      </w:hyperlink>
+    </w:p>
+    <w:p>
+      <w:pPr>
+        <w:rPr>
+          <w:lang w:val="en-US"/>
+        </w:rPr>
+      </w:pPr>
+    </w:p>
+    <w:p>
+      <w:pPr>
+        <w:pStyle w:val="TituloApartado1"/>
         <w:rPr>
           <w:rFonts w:ascii="Georgia" w:hAnsi="Georgia"/>
           <w:sz w:val="28"/>
           <w:szCs w:val="28"/>
         </w:rPr>
-        <w:t>Referencias</w:t>
-      </w:r>
-    </w:p>
+      </w:pPr>
+      <w:r>
+        <w:rPr>
+          <w:rFonts w:ascii="Georgia" w:hAnsi="Georgia"/>
+          <w:sz w:val="28"/>
+          <w:szCs w:val="28"/>
+        </w:rPr>
+        <w:lastRenderedPageBreak/>
+        <w:t>Código</w:t>
+      </w:r>
+    </w:p>
+    <w:p/>
     <w:p/>
     <w:sectPr>
-      <w:headerReference w:type="default" r:id="rId15"/>
-      <w:footerReference w:type="default" r:id="rId16"/>
+      <w:headerReference w:type="default" r:id="rId24"/>
+      <w:footerReference w:type="default" r:id="rId25"/>
       <w:pgSz w:w="11906" w:h="16838" w:code="9"/>
       <w:pgMar w:top="1418" w:right="1843" w:bottom="1418" w:left="1843" w:header="1134" w:footer="397" w:gutter="0"/>
       <w:pgNumType w:start="1"/>
@@ -1138,7 +1830,7 @@
 </file>
 
 <file path=word/endnotes.xml><?xml version="1.0" encoding="utf-8"?>
-<w:endnotes xmlns:wpc="http://schemas.microsoft.com/office/word/2010/wordprocessingCanvas" xmlns:cx="http://schemas.microsoft.com/office/drawing/2014/chartex" xmlns:cx1="http://schemas.microsoft.com/office/drawing/2015/9/8/chartex" xmlns:cx2="http://schemas.microsoft.com/office/drawing/2015/10/21/chartex" xmlns:cx3="http://schemas.microsoft.com/office/drawing/2016/5/9/chartex" xmlns:cx4="http://schemas.microsoft.com/office/drawing/2016/5/10/chartex" xmlns:cx5="http://schemas.microsoft.com/office/drawing/2016/5/11/chartex" xmlns:cx6="http://schemas.microsoft.com/office/drawing/2016/5/12/chartex" xmlns:cx7="http://schemas.microsoft.com/office/drawing/2016/5/13/chartex" xmlns:cx8="http://schemas.microsoft.com/office/drawing/2016/5/14/chartex" xmlns:mc="http://schemas.openxmlformats.org/markup-compatibility/2006" xmlns:aink="http://schemas.microsoft.com/office/drawing/2016/ink" xmlns:am3d="http://schemas.microsoft.com/office/drawing/2017/model3d" xmlns:o="urn:schemas-microsoft-com:office:office" xmlns:r="http://schemas.openxmlformats.org/officeDocument/2006/relationships" xmlns:m="http://schemas.openxmlformats.org/officeDocument/2006/math" xmlns:v="urn:schemas-microsoft-com:vml" xmlns:wp14="http://schemas.microsoft.com/office/word/2010/wordprocessingDrawing" xmlns:wp="http://schemas.openxmlformats.org/drawingml/2006/wordprocessingDrawing" xmlns:w10="urn:schemas-microsoft-com:office:word" xmlns:w="http://schemas.openxmlformats.org/wordprocessingml/2006/main" xmlns:w14="http://schemas.microsoft.com/office/word/2010/wordml" xmlns:w15="http://schemas.microsoft.com/office/word/2012/wordml" xmlns:w16cex="http://schemas.microsoft.com/office/word/2018/wordml/cex" xmlns:w16cid="http://schemas.microsoft.com/office/word/2016/wordml/cid" xmlns:w16="http://schemas.microsoft.com/office/word/2018/wordml" xmlns:w16se="http://schemas.microsoft.com/office/word/2015/wordml/symex" xmlns:wpg="http://schemas.microsoft.com/office/word/2010/wordprocessingGroup" xmlns:wpi="http://schemas.microsoft.com/office/word/2010/wordprocessingInk" xmlns:wne="http://schemas.microsoft.com/office/word/2006/wordml" xmlns:wps="http://schemas.microsoft.com/office/word/2010/wordprocessingShape" mc:Ignorable="w14 w15 w16se w16cid w16 w16cex wp14">
+<w:endnotes xmlns:wpc="http://schemas.microsoft.com/office/word/2010/wordprocessingCanvas" xmlns:cx="http://schemas.microsoft.com/office/drawing/2014/chartex" xmlns:cx1="http://schemas.microsoft.com/office/drawing/2015/9/8/chartex" xmlns:cx2="http://schemas.microsoft.com/office/drawing/2015/10/21/chartex" xmlns:cx3="http://schemas.microsoft.com/office/drawing/2016/5/9/chartex" xmlns:cx4="http://schemas.microsoft.com/office/drawing/2016/5/10/chartex" xmlns:cx5="http://schemas.microsoft.com/office/drawing/2016/5/11/chartex" xmlns:cx6="http://schemas.microsoft.com/office/drawing/2016/5/12/chartex" xmlns:cx7="http://schemas.microsoft.com/office/drawing/2016/5/13/chartex" xmlns:cx8="http://schemas.microsoft.com/office/drawing/2016/5/14/chartex" xmlns:mc="http://schemas.openxmlformats.org/markup-compatibility/2006" xmlns:aink="http://schemas.microsoft.com/office/drawing/2016/ink" xmlns:am3d="http://schemas.microsoft.com/office/drawing/2017/model3d" xmlns:o="urn:schemas-microsoft-com:office:office" xmlns:r="http://schemas.openxmlformats.org/officeDocument/2006/relationships" xmlns:m="http://schemas.openxmlformats.org/officeDocument/2006/math" xmlns:v="urn:schemas-microsoft-com:vml" xmlns:wp14="http://schemas.microsoft.com/office/word/2010/wordprocessingDrawing" xmlns:wp="http://schemas.openxmlformats.org/drawingml/2006/wordprocessingDrawing" xmlns:w10="urn:schemas-microsoft-com:office:word" xmlns:w="http://schemas.openxmlformats.org/wordprocessingml/2006/main" xmlns:w14="http://schemas.microsoft.com/office/word/2010/wordml" xmlns:w15="http://schemas.microsoft.com/office/word/2012/wordml" xmlns:w16cex="http://schemas.microsoft.com/office/word/2018/wordml/cex" xmlns:w16cid="http://schemas.microsoft.com/office/word/2016/wordml/cid" xmlns:w16="http://schemas.microsoft.com/office/word/2018/wordml" xmlns:w16sdtdh="http://schemas.microsoft.com/office/word/2020/wordml/sdtdatahash" xmlns:w16se="http://schemas.microsoft.com/office/word/2015/wordml/symex" xmlns:wpg="http://schemas.microsoft.com/office/word/2010/wordprocessingGroup" xmlns:wpi="http://schemas.microsoft.com/office/word/2010/wordprocessingInk" xmlns:wne="http://schemas.microsoft.com/office/word/2006/wordml" xmlns:wps="http://schemas.microsoft.com/office/word/2010/wordprocessingShape" mc:Ignorable="w14 w15 w16se w16cid w16 w16cex w16sdtdh wp14">
   <w:endnote w:type="separator" w:id="-1">
     <w:p>
       <w:pPr>
@@ -1163,7 +1855,7 @@
 </file>
 
 <file path=word/footer1.xml><?xml version="1.0" encoding="utf-8"?>
-<w:ftr xmlns:wpc="http://schemas.microsoft.com/office/word/2010/wordprocessingCanvas" xmlns:cx="http://schemas.microsoft.com/office/drawing/2014/chartex" xmlns:cx1="http://schemas.microsoft.com/office/drawing/2015/9/8/chartex" xmlns:cx2="http://schemas.microsoft.com/office/drawing/2015/10/21/chartex" xmlns:cx3="http://schemas.microsoft.com/office/drawing/2016/5/9/chartex" xmlns:cx4="http://schemas.microsoft.com/office/drawing/2016/5/10/chartex" xmlns:cx5="http://schemas.microsoft.com/office/drawing/2016/5/11/chartex" xmlns:cx6="http://schemas.microsoft.com/office/drawing/2016/5/12/chartex" xmlns:cx7="http://schemas.microsoft.com/office/drawing/2016/5/13/chartex" xmlns:cx8="http://schemas.microsoft.com/office/drawing/2016/5/14/chartex" xmlns:mc="http://schemas.openxmlformats.org/markup-compatibility/2006" xmlns:aink="http://schemas.microsoft.com/office/drawing/2016/ink" xmlns:am3d="http://schemas.microsoft.com/office/drawing/2017/model3d" xmlns:o="urn:schemas-microsoft-com:office:office" xmlns:r="http://schemas.openxmlformats.org/officeDocument/2006/relationships" xmlns:m="http://schemas.openxmlformats.org/officeDocument/2006/math" xmlns:v="urn:schemas-microsoft-com:vml" xmlns:wp14="http://schemas.microsoft.com/office/word/2010/wordprocessingDrawing" xmlns:wp="http://schemas.openxmlformats.org/drawingml/2006/wordprocessingDrawing" xmlns:w10="urn:schemas-microsoft-com:office:word" xmlns:w="http://schemas.openxmlformats.org/wordprocessingml/2006/main" xmlns:w14="http://schemas.microsoft.com/office/word/2010/wordml" xmlns:w15="http://schemas.microsoft.com/office/word/2012/wordml" xmlns:w16cex="http://schemas.microsoft.com/office/word/2018/wordml/cex" xmlns:w16cid="http://schemas.microsoft.com/office/word/2016/wordml/cid" xmlns:w16="http://schemas.microsoft.com/office/word/2018/wordml" xmlns:w16se="http://schemas.microsoft.com/office/word/2015/wordml/symex" xmlns:wpg="http://schemas.microsoft.com/office/word/2010/wordprocessingGroup" xmlns:wpi="http://schemas.microsoft.com/office/word/2010/wordprocessingInk" xmlns:wne="http://schemas.microsoft.com/office/word/2006/wordml" xmlns:wps="http://schemas.microsoft.com/office/word/2010/wordprocessingShape" mc:Ignorable="w14 w15 w16se w16cid w16 w16cex wp14">
+<w:ftr xmlns:wpc="http://schemas.microsoft.com/office/word/2010/wordprocessingCanvas" xmlns:cx="http://schemas.microsoft.com/office/drawing/2014/chartex" xmlns:cx1="http://schemas.microsoft.com/office/drawing/2015/9/8/chartex" xmlns:cx2="http://schemas.microsoft.com/office/drawing/2015/10/21/chartex" xmlns:cx3="http://schemas.microsoft.com/office/drawing/2016/5/9/chartex" xmlns:cx4="http://schemas.microsoft.com/office/drawing/2016/5/10/chartex" xmlns:cx5="http://schemas.microsoft.com/office/drawing/2016/5/11/chartex" xmlns:cx6="http://schemas.microsoft.com/office/drawing/2016/5/12/chartex" xmlns:cx7="http://schemas.microsoft.com/office/drawing/2016/5/13/chartex" xmlns:cx8="http://schemas.microsoft.com/office/drawing/2016/5/14/chartex" xmlns:mc="http://schemas.openxmlformats.org/markup-compatibility/2006" xmlns:aink="http://schemas.microsoft.com/office/drawing/2016/ink" xmlns:am3d="http://schemas.microsoft.com/office/drawing/2017/model3d" xmlns:o="urn:schemas-microsoft-com:office:office" xmlns:r="http://schemas.openxmlformats.org/officeDocument/2006/relationships" xmlns:m="http://schemas.openxmlformats.org/officeDocument/2006/math" xmlns:v="urn:schemas-microsoft-com:vml" xmlns:wp14="http://schemas.microsoft.com/office/word/2010/wordprocessingDrawing" xmlns:wp="http://schemas.openxmlformats.org/drawingml/2006/wordprocessingDrawing" xmlns:w10="urn:schemas-microsoft-com:office:word" xmlns:w="http://schemas.openxmlformats.org/wordprocessingml/2006/main" xmlns:w14="http://schemas.microsoft.com/office/word/2010/wordml" xmlns:w15="http://schemas.microsoft.com/office/word/2012/wordml" xmlns:w16cex="http://schemas.microsoft.com/office/word/2018/wordml/cex" xmlns:w16cid="http://schemas.microsoft.com/office/word/2016/wordml/cid" xmlns:w16="http://schemas.microsoft.com/office/word/2018/wordml" xmlns:w16sdtdh="http://schemas.microsoft.com/office/word/2020/wordml/sdtdatahash" xmlns:w16se="http://schemas.microsoft.com/office/word/2015/wordml/symex" xmlns:wpg="http://schemas.microsoft.com/office/word/2010/wordprocessingGroup" xmlns:wpi="http://schemas.microsoft.com/office/word/2010/wordprocessingInk" xmlns:wne="http://schemas.microsoft.com/office/word/2006/wordml" xmlns:wps="http://schemas.microsoft.com/office/word/2010/wordprocessingShape" mc:Ignorable="w14 w15 w16se w16cid w16 w16cex w16sdtdh wp14">
   <w:p>
     <w:pPr>
       <w:pStyle w:val="PiedepginaAsignatura"/>
@@ -1175,7 +1867,7 @@
 </file>
 
 <file path=word/footer2.xml><?xml version="1.0" encoding="utf-8"?>
-<w:ftr xmlns:wpc="http://schemas.microsoft.com/office/word/2010/wordprocessingCanvas" xmlns:cx="http://schemas.microsoft.com/office/drawing/2014/chartex" xmlns:cx1="http://schemas.microsoft.com/office/drawing/2015/9/8/chartex" xmlns:cx2="http://schemas.microsoft.com/office/drawing/2015/10/21/chartex" xmlns:cx3="http://schemas.microsoft.com/office/drawing/2016/5/9/chartex" xmlns:cx4="http://schemas.microsoft.com/office/drawing/2016/5/10/chartex" xmlns:cx5="http://schemas.microsoft.com/office/drawing/2016/5/11/chartex" xmlns:cx6="http://schemas.microsoft.com/office/drawing/2016/5/12/chartex" xmlns:cx7="http://schemas.microsoft.com/office/drawing/2016/5/13/chartex" xmlns:cx8="http://schemas.microsoft.com/office/drawing/2016/5/14/chartex" xmlns:mc="http://schemas.openxmlformats.org/markup-compatibility/2006" xmlns:aink="http://schemas.microsoft.com/office/drawing/2016/ink" xmlns:am3d="http://schemas.microsoft.com/office/drawing/2017/model3d" xmlns:o="urn:schemas-microsoft-com:office:office" xmlns:r="http://schemas.openxmlformats.org/officeDocument/2006/relationships" xmlns:m="http://schemas.openxmlformats.org/officeDocument/2006/math" xmlns:v="urn:schemas-microsoft-com:vml" xmlns:wp14="http://schemas.microsoft.com/office/word/2010/wordprocessingDrawing" xmlns:wp="http://schemas.openxmlformats.org/drawingml/2006/wordprocessingDrawing" xmlns:w10="urn:schemas-microsoft-com:office:word" xmlns:w="http://schemas.openxmlformats.org/wordprocessingml/2006/main" xmlns:w14="http://schemas.microsoft.com/office/word/2010/wordml" xmlns:w15="http://schemas.microsoft.com/office/word/2012/wordml" xmlns:w16cex="http://schemas.microsoft.com/office/word/2018/wordml/cex" xmlns:w16cid="http://schemas.microsoft.com/office/word/2016/wordml/cid" xmlns:w16="http://schemas.microsoft.com/office/word/2018/wordml" xmlns:w16se="http://schemas.microsoft.com/office/word/2015/wordml/symex" xmlns:wpg="http://schemas.microsoft.com/office/word/2010/wordprocessingGroup" xmlns:wpi="http://schemas.microsoft.com/office/word/2010/wordprocessingInk" xmlns:wne="http://schemas.microsoft.com/office/word/2006/wordml" xmlns:wps="http://schemas.microsoft.com/office/word/2010/wordprocessingShape" mc:Ignorable="w14 w15 w16se w16cid w16 w16cex wp14">
+<w:ftr xmlns:wpc="http://schemas.microsoft.com/office/word/2010/wordprocessingCanvas" xmlns:cx="http://schemas.microsoft.com/office/drawing/2014/chartex" xmlns:cx1="http://schemas.microsoft.com/office/drawing/2015/9/8/chartex" xmlns:cx2="http://schemas.microsoft.com/office/drawing/2015/10/21/chartex" xmlns:cx3="http://schemas.microsoft.com/office/drawing/2016/5/9/chartex" xmlns:cx4="http://schemas.microsoft.com/office/drawing/2016/5/10/chartex" xmlns:cx5="http://schemas.microsoft.com/office/drawing/2016/5/11/chartex" xmlns:cx6="http://schemas.microsoft.com/office/drawing/2016/5/12/chartex" xmlns:cx7="http://schemas.microsoft.com/office/drawing/2016/5/13/chartex" xmlns:cx8="http://schemas.microsoft.com/office/drawing/2016/5/14/chartex" xmlns:mc="http://schemas.openxmlformats.org/markup-compatibility/2006" xmlns:aink="http://schemas.microsoft.com/office/drawing/2016/ink" xmlns:am3d="http://schemas.microsoft.com/office/drawing/2017/model3d" xmlns:o="urn:schemas-microsoft-com:office:office" xmlns:r="http://schemas.openxmlformats.org/officeDocument/2006/relationships" xmlns:m="http://schemas.openxmlformats.org/officeDocument/2006/math" xmlns:v="urn:schemas-microsoft-com:vml" xmlns:wp14="http://schemas.microsoft.com/office/word/2010/wordprocessingDrawing" xmlns:wp="http://schemas.openxmlformats.org/drawingml/2006/wordprocessingDrawing" xmlns:w10="urn:schemas-microsoft-com:office:word" xmlns:w="http://schemas.openxmlformats.org/wordprocessingml/2006/main" xmlns:w14="http://schemas.microsoft.com/office/word/2010/wordml" xmlns:w15="http://schemas.microsoft.com/office/word/2012/wordml" xmlns:w16cex="http://schemas.microsoft.com/office/word/2018/wordml/cex" xmlns:w16cid="http://schemas.microsoft.com/office/word/2016/wordml/cid" xmlns:w16="http://schemas.microsoft.com/office/word/2018/wordml" xmlns:w16sdtdh="http://schemas.microsoft.com/office/word/2020/wordml/sdtdatahash" xmlns:w16se="http://schemas.microsoft.com/office/word/2015/wordml/symex" xmlns:wpg="http://schemas.microsoft.com/office/word/2010/wordprocessingGroup" xmlns:wpi="http://schemas.microsoft.com/office/word/2010/wordprocessingInk" xmlns:wne="http://schemas.microsoft.com/office/word/2006/wordml" xmlns:wps="http://schemas.microsoft.com/office/word/2010/wordprocessingShape" mc:Ignorable="w14 w15 w16se w16cid w16 w16cex w16sdtdh wp14">
   <w:p>
     <w:pPr>
       <w:pStyle w:val="PiedepginaAsignatura"/>
@@ -1520,7 +2212,7 @@
 </file>
 
 <file path=word/footnotes.xml><?xml version="1.0" encoding="utf-8"?>
-<w:footnotes xmlns:wpc="http://schemas.microsoft.com/office/word/2010/wordprocessingCanvas" xmlns:cx="http://schemas.microsoft.com/office/drawing/2014/chartex" xmlns:cx1="http://schemas.microsoft.com/office/drawing/2015/9/8/chartex" xmlns:cx2="http://schemas.microsoft.com/office/drawing/2015/10/21/chartex" xmlns:cx3="http://schemas.microsoft.com/office/drawing/2016/5/9/chartex" xmlns:cx4="http://schemas.microsoft.com/office/drawing/2016/5/10/chartex" xmlns:cx5="http://schemas.microsoft.com/office/drawing/2016/5/11/chartex" xmlns:cx6="http://schemas.microsoft.com/office/drawing/2016/5/12/chartex" xmlns:cx7="http://schemas.microsoft.com/office/drawing/2016/5/13/chartex" xmlns:cx8="http://schemas.microsoft.com/office/drawing/2016/5/14/chartex" xmlns:mc="http://schemas.openxmlformats.org/markup-compatibility/2006" xmlns:aink="http://schemas.microsoft.com/office/drawing/2016/ink" xmlns:am3d="http://schemas.microsoft.com/office/drawing/2017/model3d" xmlns:o="urn:schemas-microsoft-com:office:office" xmlns:r="http://schemas.openxmlformats.org/officeDocument/2006/relationships" xmlns:m="http://schemas.openxmlformats.org/officeDocument/2006/math" xmlns:v="urn:schemas-microsoft-com:vml" xmlns:wp14="http://schemas.microsoft.com/office/word/2010/wordprocessingDrawing" xmlns:wp="http://schemas.openxmlformats.org/drawingml/2006/wordprocessingDrawing" xmlns:w10="urn:schemas-microsoft-com:office:word" xmlns:w="http://schemas.openxmlformats.org/wordprocessingml/2006/main" xmlns:w14="http://schemas.microsoft.com/office/word/2010/wordml" xmlns:w15="http://schemas.microsoft.com/office/word/2012/wordml" xmlns:w16cex="http://schemas.microsoft.com/office/word/2018/wordml/cex" xmlns:w16cid="http://schemas.microsoft.com/office/word/2016/wordml/cid" xmlns:w16="http://schemas.microsoft.com/office/word/2018/wordml" xmlns:w16se="http://schemas.microsoft.com/office/word/2015/wordml/symex" xmlns:wpg="http://schemas.microsoft.com/office/word/2010/wordprocessingGroup" xmlns:wpi="http://schemas.microsoft.com/office/word/2010/wordprocessingInk" xmlns:wne="http://schemas.microsoft.com/office/word/2006/wordml" xmlns:wps="http://schemas.microsoft.com/office/word/2010/wordprocessingShape" mc:Ignorable="w14 w15 w16se w16cid w16 w16cex wp14">
+<w:footnotes xmlns:wpc="http://schemas.microsoft.com/office/word/2010/wordprocessingCanvas" xmlns:cx="http://schemas.microsoft.com/office/drawing/2014/chartex" xmlns:cx1="http://schemas.microsoft.com/office/drawing/2015/9/8/chartex" xmlns:cx2="http://schemas.microsoft.com/office/drawing/2015/10/21/chartex" xmlns:cx3="http://schemas.microsoft.com/office/drawing/2016/5/9/chartex" xmlns:cx4="http://schemas.microsoft.com/office/drawing/2016/5/10/chartex" xmlns:cx5="http://schemas.microsoft.com/office/drawing/2016/5/11/chartex" xmlns:cx6="http://schemas.microsoft.com/office/drawing/2016/5/12/chartex" xmlns:cx7="http://schemas.microsoft.com/office/drawing/2016/5/13/chartex" xmlns:cx8="http://schemas.microsoft.com/office/drawing/2016/5/14/chartex" xmlns:mc="http://schemas.openxmlformats.org/markup-compatibility/2006" xmlns:aink="http://schemas.microsoft.com/office/drawing/2016/ink" xmlns:am3d="http://schemas.microsoft.com/office/drawing/2017/model3d" xmlns:o="urn:schemas-microsoft-com:office:office" xmlns:r="http://schemas.openxmlformats.org/officeDocument/2006/relationships" xmlns:m="http://schemas.openxmlformats.org/officeDocument/2006/math" xmlns:v="urn:schemas-microsoft-com:vml" xmlns:wp14="http://schemas.microsoft.com/office/word/2010/wordprocessingDrawing" xmlns:wp="http://schemas.openxmlformats.org/drawingml/2006/wordprocessingDrawing" xmlns:w10="urn:schemas-microsoft-com:office:word" xmlns:w="http://schemas.openxmlformats.org/wordprocessingml/2006/main" xmlns:w14="http://schemas.microsoft.com/office/word/2010/wordml" xmlns:w15="http://schemas.microsoft.com/office/word/2012/wordml" xmlns:w16cex="http://schemas.microsoft.com/office/word/2018/wordml/cex" xmlns:w16cid="http://schemas.microsoft.com/office/word/2016/wordml/cid" xmlns:w16="http://schemas.microsoft.com/office/word/2018/wordml" xmlns:w16sdtdh="http://schemas.microsoft.com/office/word/2020/wordml/sdtdatahash" xmlns:w16se="http://schemas.microsoft.com/office/word/2015/wordml/symex" xmlns:wpg="http://schemas.microsoft.com/office/word/2010/wordprocessingGroup" xmlns:wpi="http://schemas.microsoft.com/office/word/2010/wordprocessingInk" xmlns:wne="http://schemas.microsoft.com/office/word/2006/wordml" xmlns:wps="http://schemas.microsoft.com/office/word/2010/wordprocessingShape" mc:Ignorable="w14 w15 w16se w16cid w16 w16cex w16sdtdh wp14">
   <w:footnote w:type="separator" w:id="-1">
     <w:p>
       <w:pPr>
@@ -1545,7 +2237,7 @@
 </file>
 
 <file path=word/header1.xml><?xml version="1.0" encoding="utf-8"?>
-<w:hdr xmlns:wpc="http://schemas.microsoft.com/office/word/2010/wordprocessingCanvas" xmlns:cx="http://schemas.microsoft.com/office/drawing/2014/chartex" xmlns:cx1="http://schemas.microsoft.com/office/drawing/2015/9/8/chartex" xmlns:cx2="http://schemas.microsoft.com/office/drawing/2015/10/21/chartex" xmlns:cx3="http://schemas.microsoft.com/office/drawing/2016/5/9/chartex" xmlns:cx4="http://schemas.microsoft.com/office/drawing/2016/5/10/chartex" xmlns:cx5="http://schemas.microsoft.com/office/drawing/2016/5/11/chartex" xmlns:cx6="http://schemas.microsoft.com/office/drawing/2016/5/12/chartex" xmlns:cx7="http://schemas.microsoft.com/office/drawing/2016/5/13/chartex" xmlns:cx8="http://schemas.microsoft.com/office/drawing/2016/5/14/chartex" xmlns:mc="http://schemas.openxmlformats.org/markup-compatibility/2006" xmlns:aink="http://schemas.microsoft.com/office/drawing/2016/ink" xmlns:am3d="http://schemas.microsoft.com/office/drawing/2017/model3d" xmlns:o="urn:schemas-microsoft-com:office:office" xmlns:r="http://schemas.openxmlformats.org/officeDocument/2006/relationships" xmlns:m="http://schemas.openxmlformats.org/officeDocument/2006/math" xmlns:v="urn:schemas-microsoft-com:vml" xmlns:wp14="http://schemas.microsoft.com/office/word/2010/wordprocessingDrawing" xmlns:wp="http://schemas.openxmlformats.org/drawingml/2006/wordprocessingDrawing" xmlns:w10="urn:schemas-microsoft-com:office:word" xmlns:w="http://schemas.openxmlformats.org/wordprocessingml/2006/main" xmlns:w14="http://schemas.microsoft.com/office/word/2010/wordml" xmlns:w15="http://schemas.microsoft.com/office/word/2012/wordml" xmlns:w16cex="http://schemas.microsoft.com/office/word/2018/wordml/cex" xmlns:w16cid="http://schemas.microsoft.com/office/word/2016/wordml/cid" xmlns:w16="http://schemas.microsoft.com/office/word/2018/wordml" xmlns:w16se="http://schemas.microsoft.com/office/word/2015/wordml/symex" xmlns:wpg="http://schemas.microsoft.com/office/word/2010/wordprocessingGroup" xmlns:wpi="http://schemas.microsoft.com/office/word/2010/wordprocessingInk" xmlns:wne="http://schemas.microsoft.com/office/word/2006/wordml" xmlns:wps="http://schemas.microsoft.com/office/word/2010/wordprocessingShape" mc:Ignorable="w14 w15 w16se w16cid w16 w16cex wp14">
+<w:hdr xmlns:wpc="http://schemas.microsoft.com/office/word/2010/wordprocessingCanvas" xmlns:cx="http://schemas.microsoft.com/office/drawing/2014/chartex" xmlns:cx1="http://schemas.microsoft.com/office/drawing/2015/9/8/chartex" xmlns:cx2="http://schemas.microsoft.com/office/drawing/2015/10/21/chartex" xmlns:cx3="http://schemas.microsoft.com/office/drawing/2016/5/9/chartex" xmlns:cx4="http://schemas.microsoft.com/office/drawing/2016/5/10/chartex" xmlns:cx5="http://schemas.microsoft.com/office/drawing/2016/5/11/chartex" xmlns:cx6="http://schemas.microsoft.com/office/drawing/2016/5/12/chartex" xmlns:cx7="http://schemas.microsoft.com/office/drawing/2016/5/13/chartex" xmlns:cx8="http://schemas.microsoft.com/office/drawing/2016/5/14/chartex" xmlns:mc="http://schemas.openxmlformats.org/markup-compatibility/2006" xmlns:aink="http://schemas.microsoft.com/office/drawing/2016/ink" xmlns:am3d="http://schemas.microsoft.com/office/drawing/2017/model3d" xmlns:o="urn:schemas-microsoft-com:office:office" xmlns:r="http://schemas.openxmlformats.org/officeDocument/2006/relationships" xmlns:m="http://schemas.openxmlformats.org/officeDocument/2006/math" xmlns:v="urn:schemas-microsoft-com:vml" xmlns:wp14="http://schemas.microsoft.com/office/word/2010/wordprocessingDrawing" xmlns:wp="http://schemas.openxmlformats.org/drawingml/2006/wordprocessingDrawing" xmlns:w10="urn:schemas-microsoft-com:office:word" xmlns:w="http://schemas.openxmlformats.org/wordprocessingml/2006/main" xmlns:w14="http://schemas.microsoft.com/office/word/2010/wordml" xmlns:w15="http://schemas.microsoft.com/office/word/2012/wordml" xmlns:w16cex="http://schemas.microsoft.com/office/word/2018/wordml/cex" xmlns:w16cid="http://schemas.microsoft.com/office/word/2016/wordml/cid" xmlns:w16="http://schemas.microsoft.com/office/word/2018/wordml" xmlns:w16sdtdh="http://schemas.microsoft.com/office/word/2020/wordml/sdtdatahash" xmlns:w16se="http://schemas.microsoft.com/office/word/2015/wordml/symex" xmlns:wpg="http://schemas.microsoft.com/office/word/2010/wordprocessingGroup" xmlns:wpi="http://schemas.microsoft.com/office/word/2010/wordprocessingInk" xmlns:wne="http://schemas.microsoft.com/office/word/2006/wordml" xmlns:wps="http://schemas.microsoft.com/office/word/2010/wordprocessingShape" mc:Ignorable="w14 w15 w16se w16cid w16 w16cex w16sdtdh wp14">
   <w:p>
     <w:pPr>
       <w:pStyle w:val="Encabezado"/>
@@ -1776,7 +2468,7 @@
             </wp:anchor>
           </w:drawing>
         </mc:Choice>
-        <mc:Fallback xmlns:w16sdtdh="http://schemas.microsoft.com/office/word/2020/wordml/sdtdatahash">
+        <mc:Fallback>
           <w:pict>
             <v:rect w14:anchorId="1FA30873" id="Rectangle 1" o:spid="_x0000_s1026" style="position:absolute;margin-left:-83.25pt;margin-top:3.7pt;width:599.25pt;height:9.75pt;z-index:251757568;visibility:visible;mso-wrap-style:square;mso-width-percent:0;mso-height-percent:0;mso-wrap-distance-left:9pt;mso-wrap-distance-top:0;mso-wrap-distance-right:9pt;mso-wrap-distance-bottom:0;mso-position-horizontal:absolute;mso-position-horizontal-relative:text;mso-position-vertical:absolute;mso-position-vertical-relative:text;mso-width-percent:0;mso-height-percent:0;mso-width-relative:margin;mso-height-relative:margin;v-text-anchor:middle" o:gfxdata="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" fillcolor="#0098cd" stroked="f" strokeweight="1pt">
               <v:stroke miterlimit="0"/>
@@ -1792,7 +2484,7 @@
 </file>
 
 <file path=word/header2.xml><?xml version="1.0" encoding="utf-8"?>
-<w:hdr xmlns:wpc="http://schemas.microsoft.com/office/word/2010/wordprocessingCanvas" xmlns:cx="http://schemas.microsoft.com/office/drawing/2014/chartex" xmlns:cx1="http://schemas.microsoft.com/office/drawing/2015/9/8/chartex" xmlns:cx2="http://schemas.microsoft.com/office/drawing/2015/10/21/chartex" xmlns:cx3="http://schemas.microsoft.com/office/drawing/2016/5/9/chartex" xmlns:cx4="http://schemas.microsoft.com/office/drawing/2016/5/10/chartex" xmlns:cx5="http://schemas.microsoft.com/office/drawing/2016/5/11/chartex" xmlns:cx6="http://schemas.microsoft.com/office/drawing/2016/5/12/chartex" xmlns:cx7="http://schemas.microsoft.com/office/drawing/2016/5/13/chartex" xmlns:cx8="http://schemas.microsoft.com/office/drawing/2016/5/14/chartex" xmlns:mc="http://schemas.openxmlformats.org/markup-compatibility/2006" xmlns:aink="http://schemas.microsoft.com/office/drawing/2016/ink" xmlns:am3d="http://schemas.microsoft.com/office/drawing/2017/model3d" xmlns:o="urn:schemas-microsoft-com:office:office" xmlns:r="http://schemas.openxmlformats.org/officeDocument/2006/relationships" xmlns:m="http://schemas.openxmlformats.org/officeDocument/2006/math" xmlns:v="urn:schemas-microsoft-com:vml" xmlns:wp14="http://schemas.microsoft.com/office/word/2010/wordprocessingDrawing" xmlns:wp="http://schemas.openxmlformats.org/drawingml/2006/wordprocessingDrawing" xmlns:w10="urn:schemas-microsoft-com:office:word" xmlns:w="http://schemas.openxmlformats.org/wordprocessingml/2006/main" xmlns:w14="http://schemas.microsoft.com/office/word/2010/wordml" xmlns:w15="http://schemas.microsoft.com/office/word/2012/wordml" xmlns:w16cex="http://schemas.microsoft.com/office/word/2018/wordml/cex" xmlns:w16cid="http://schemas.microsoft.com/office/word/2016/wordml/cid" xmlns:w16="http://schemas.microsoft.com/office/word/2018/wordml" xmlns:w16se="http://schemas.microsoft.com/office/word/2015/wordml/symex" xmlns:wpg="http://schemas.microsoft.com/office/word/2010/wordprocessingGroup" xmlns:wpi="http://schemas.microsoft.com/office/word/2010/wordprocessingInk" xmlns:wne="http://schemas.microsoft.com/office/word/2006/wordml" xmlns:wps="http://schemas.microsoft.com/office/word/2010/wordprocessingShape" mc:Ignorable="w14 w15 w16se w16cid w16 w16cex wp14">
+<w:hdr xmlns:wpc="http://schemas.microsoft.com/office/word/2010/wordprocessingCanvas" xmlns:cx="http://schemas.microsoft.com/office/drawing/2014/chartex" xmlns:cx1="http://schemas.microsoft.com/office/drawing/2015/9/8/chartex" xmlns:cx2="http://schemas.microsoft.com/office/drawing/2015/10/21/chartex" xmlns:cx3="http://schemas.microsoft.com/office/drawing/2016/5/9/chartex" xmlns:cx4="http://schemas.microsoft.com/office/drawing/2016/5/10/chartex" xmlns:cx5="http://schemas.microsoft.com/office/drawing/2016/5/11/chartex" xmlns:cx6="http://schemas.microsoft.com/office/drawing/2016/5/12/chartex" xmlns:cx7="http://schemas.microsoft.com/office/drawing/2016/5/13/chartex" xmlns:cx8="http://schemas.microsoft.com/office/drawing/2016/5/14/chartex" xmlns:mc="http://schemas.openxmlformats.org/markup-compatibility/2006" xmlns:aink="http://schemas.microsoft.com/office/drawing/2016/ink" xmlns:am3d="http://schemas.microsoft.com/office/drawing/2017/model3d" xmlns:o="urn:schemas-microsoft-com:office:office" xmlns:r="http://schemas.openxmlformats.org/officeDocument/2006/relationships" xmlns:m="http://schemas.openxmlformats.org/officeDocument/2006/math" xmlns:v="urn:schemas-microsoft-com:vml" xmlns:wp14="http://schemas.microsoft.com/office/word/2010/wordprocessingDrawing" xmlns:wp="http://schemas.openxmlformats.org/drawingml/2006/wordprocessingDrawing" xmlns:w10="urn:schemas-microsoft-com:office:word" xmlns:w="http://schemas.openxmlformats.org/wordprocessingml/2006/main" xmlns:w14="http://schemas.microsoft.com/office/word/2010/wordml" xmlns:w15="http://schemas.microsoft.com/office/word/2012/wordml" xmlns:w16cex="http://schemas.microsoft.com/office/word/2018/wordml/cex" xmlns:w16cid="http://schemas.microsoft.com/office/word/2016/wordml/cid" xmlns:w16="http://schemas.microsoft.com/office/word/2018/wordml" xmlns:w16sdtdh="http://schemas.microsoft.com/office/word/2020/wordml/sdtdatahash" xmlns:w16se="http://schemas.microsoft.com/office/word/2015/wordml/symex" xmlns:wpg="http://schemas.microsoft.com/office/word/2010/wordprocessingGroup" xmlns:wpi="http://schemas.microsoft.com/office/word/2010/wordprocessingInk" xmlns:wne="http://schemas.microsoft.com/office/word/2006/wordml" xmlns:wps="http://schemas.microsoft.com/office/word/2010/wordprocessingShape" mc:Ignorable="w14 w15 w16se w16cid w16 w16cex w16sdtdh wp14">
   <w:tbl>
     <w:tblPr>
       <w:tblStyle w:val="TablaUNIR30"/>
@@ -1962,7 +2654,7 @@
 </file>
 
 <file path=word/numbering.xml><?xml version="1.0" encoding="utf-8"?>
-<w:numbering xmlns:wpc="http://schemas.microsoft.com/office/word/2010/wordprocessingCanvas" xmlns:cx="http://schemas.microsoft.com/office/drawing/2014/chartex" xmlns:cx1="http://schemas.microsoft.com/office/drawing/2015/9/8/chartex" xmlns:cx2="http://schemas.microsoft.com/office/drawing/2015/10/21/chartex" xmlns:cx3="http://schemas.microsoft.com/office/drawing/2016/5/9/chartex" xmlns:cx4="http://schemas.microsoft.com/office/drawing/2016/5/10/chartex" xmlns:cx5="http://schemas.microsoft.com/office/drawing/2016/5/11/chartex" xmlns:cx6="http://schemas.microsoft.com/office/drawing/2016/5/12/chartex" xmlns:cx7="http://schemas.microsoft.com/office/drawing/2016/5/13/chartex" xmlns:cx8="http://schemas.microsoft.com/office/drawing/2016/5/14/chartex" xmlns:mc="http://schemas.openxmlformats.org/markup-compatibility/2006" xmlns:aink="http://schemas.microsoft.com/office/drawing/2016/ink" xmlns:am3d="http://schemas.microsoft.com/office/drawing/2017/model3d" xmlns:o="urn:schemas-microsoft-com:office:office" xmlns:r="http://schemas.openxmlformats.org/officeDocument/2006/relationships" xmlns:m="http://schemas.openxmlformats.org/officeDocument/2006/math" xmlns:v="urn:schemas-microsoft-com:vml" xmlns:wp14="http://schemas.microsoft.com/office/word/2010/wordprocessingDrawing" xmlns:wp="http://schemas.openxmlformats.org/drawingml/2006/wordprocessingDrawing" xmlns:w10="urn:schemas-microsoft-com:office:word" xmlns:w="http://schemas.openxmlformats.org/wordprocessingml/2006/main" xmlns:w14="http://schemas.microsoft.com/office/word/2010/wordml" xmlns:w15="http://schemas.microsoft.com/office/word/2012/wordml" xmlns:w16cex="http://schemas.microsoft.com/office/word/2018/wordml/cex" xmlns:w16cid="http://schemas.microsoft.com/office/word/2016/wordml/cid" xmlns:w16="http://schemas.microsoft.com/office/word/2018/wordml" xmlns:w16se="http://schemas.microsoft.com/office/word/2015/wordml/symex" xmlns:wpg="http://schemas.microsoft.com/office/word/2010/wordprocessingGroup" xmlns:wpi="http://schemas.microsoft.com/office/word/2010/wordprocessingInk" xmlns:wne="http://schemas.microsoft.com/office/word/2006/wordml" xmlns:wps="http://schemas.microsoft.com/office/word/2010/wordprocessingShape" mc:Ignorable="w14 w15 w16se w16cid w16 w16cex wp14">
+<w:numbering xmlns:wpc="http://schemas.microsoft.com/office/word/2010/wordprocessingCanvas" xmlns:cx="http://schemas.microsoft.com/office/drawing/2014/chartex" xmlns:cx1="http://schemas.microsoft.com/office/drawing/2015/9/8/chartex" xmlns:cx2="http://schemas.microsoft.com/office/drawing/2015/10/21/chartex" xmlns:cx3="http://schemas.microsoft.com/office/drawing/2016/5/9/chartex" xmlns:cx4="http://schemas.microsoft.com/office/drawing/2016/5/10/chartex" xmlns:cx5="http://schemas.microsoft.com/office/drawing/2016/5/11/chartex" xmlns:cx6="http://schemas.microsoft.com/office/drawing/2016/5/12/chartex" xmlns:cx7="http://schemas.microsoft.com/office/drawing/2016/5/13/chartex" xmlns:cx8="http://schemas.microsoft.com/office/drawing/2016/5/14/chartex" xmlns:mc="http://schemas.openxmlformats.org/markup-compatibility/2006" xmlns:aink="http://schemas.microsoft.com/office/drawing/2016/ink" xmlns:am3d="http://schemas.microsoft.com/office/drawing/2017/model3d" xmlns:o="urn:schemas-microsoft-com:office:office" xmlns:r="http://schemas.openxmlformats.org/officeDocument/2006/relationships" xmlns:m="http://schemas.openxmlformats.org/officeDocument/2006/math" xmlns:v="urn:schemas-microsoft-com:vml" xmlns:wp14="http://schemas.microsoft.com/office/word/2010/wordprocessingDrawing" xmlns:wp="http://schemas.openxmlformats.org/drawingml/2006/wordprocessingDrawing" xmlns:w10="urn:schemas-microsoft-com:office:word" xmlns:w="http://schemas.openxmlformats.org/wordprocessingml/2006/main" xmlns:w14="http://schemas.microsoft.com/office/word/2010/wordml" xmlns:w15="http://schemas.microsoft.com/office/word/2012/wordml" xmlns:w16cex="http://schemas.microsoft.com/office/word/2018/wordml/cex" xmlns:w16cid="http://schemas.microsoft.com/office/word/2016/wordml/cid" xmlns:w16="http://schemas.microsoft.com/office/word/2018/wordml" xmlns:w16sdtdh="http://schemas.microsoft.com/office/word/2020/wordml/sdtdatahash" xmlns:w16se="http://schemas.microsoft.com/office/word/2015/wordml/symex" xmlns:wpg="http://schemas.microsoft.com/office/word/2010/wordprocessingGroup" xmlns:wpi="http://schemas.microsoft.com/office/word/2010/wordprocessingInk" xmlns:wne="http://schemas.microsoft.com/office/word/2006/wordml" xmlns:wps="http://schemas.microsoft.com/office/word/2010/wordprocessingShape" mc:Ignorable="w14 w15 w16se w16cid w16 w16cex w16sdtdh wp14">
   <w:abstractNum w:abstractNumId="0" w15:restartNumberingAfterBreak="0">
     <w:nsid w:val="089450AA"/>
     <w:multiLevelType w:val="multilevel"/>
@@ -2120,12 +2812,124 @@
     <w:numStyleLink w:val="NmeracinTest"/>
   </w:abstractNum>
   <w:abstractNum w:abstractNumId="7" w15:restartNumberingAfterBreak="0">
+    <w:nsid w:val="182E5560"/>
+    <w:multiLevelType w:val="hybridMultilevel"/>
+    <w:tmpl w:val="AA24CF2A"/>
+    <w:lvl w:ilvl="0" w:tplc="C104486C">
+      <w:numFmt w:val="bullet"/>
+      <w:lvlText w:val="-"/>
+      <w:lvlJc w:val="left"/>
+      <w:pPr>
+        <w:ind w:left="720" w:hanging="360"/>
+      </w:pPr>
+      <w:rPr>
+        <w:rFonts w:ascii="Calibri" w:eastAsia="Times New Roman" w:hAnsi="Calibri" w:cs="Calibri" w:hint="default"/>
+      </w:rPr>
+    </w:lvl>
+    <w:lvl w:ilvl="1" w:tplc="080A0003" w:tentative="1">
+      <w:start w:val="1"/>
+      <w:numFmt w:val="bullet"/>
+      <w:lvlText w:val="o"/>
+      <w:lvlJc w:val="left"/>
+      <w:pPr>
+        <w:ind w:left="1440" w:hanging="360"/>
+      </w:pPr>
+      <w:rPr>
+        <w:rFonts w:ascii="Courier New" w:hAnsi="Courier New" w:cs="Courier New" w:hint="default"/>
+      </w:rPr>
+    </w:lvl>
+    <w:lvl w:ilvl="2" w:tplc="080A0005" w:tentative="1">
+      <w:start w:val="1"/>
+      <w:numFmt w:val="bullet"/>
+      <w:lvlText w:val=""/>
+      <w:lvlJc w:val="left"/>
+      <w:pPr>
+        <w:ind w:left="2160" w:hanging="360"/>
+      </w:pPr>
+      <w:rPr>
+        <w:rFonts w:ascii="Wingdings" w:hAnsi="Wingdings" w:hint="default"/>
+      </w:rPr>
+    </w:lvl>
+    <w:lvl w:ilvl="3" w:tplc="080A0001" w:tentative="1">
+      <w:start w:val="1"/>
+      <w:numFmt w:val="bullet"/>
+      <w:lvlText w:val=""/>
+      <w:lvlJc w:val="left"/>
+      <w:pPr>
+        <w:ind w:left="2880" w:hanging="360"/>
+      </w:pPr>
+      <w:rPr>
+        <w:rFonts w:ascii="Symbol" w:hAnsi="Symbol" w:hint="default"/>
+      </w:rPr>
+    </w:lvl>
+    <w:lvl w:ilvl="4" w:tplc="080A0003" w:tentative="1">
+      <w:start w:val="1"/>
+      <w:numFmt w:val="bullet"/>
+      <w:lvlText w:val="o"/>
+      <w:lvlJc w:val="left"/>
+      <w:pPr>
+        <w:ind w:left="3600" w:hanging="360"/>
+      </w:pPr>
+      <w:rPr>
+        <w:rFonts w:ascii="Courier New" w:hAnsi="Courier New" w:cs="Courier New" w:hint="default"/>
+      </w:rPr>
+    </w:lvl>
+    <w:lvl w:ilvl="5" w:tplc="080A0005" w:tentative="1">
+      <w:start w:val="1"/>
+      <w:numFmt w:val="bullet"/>
+      <w:lvlText w:val=""/>
+      <w:lvlJc w:val="left"/>
+      <w:pPr>
+        <w:ind w:left="4320" w:hanging="360"/>
+      </w:pPr>
+      <w:rPr>
+        <w:rFonts w:ascii="Wingdings" w:hAnsi="Wingdings" w:hint="default"/>
+      </w:rPr>
+    </w:lvl>
+    <w:lvl w:ilvl="6" w:tplc="080A0001" w:tentative="1">
+      <w:start w:val="1"/>
+      <w:numFmt w:val="bullet"/>
+      <w:lvlText w:val=""/>
+      <w:lvlJc w:val="left"/>
+      <w:pPr>
+        <w:ind w:left="5040" w:hanging="360"/>
+      </w:pPr>
+      <w:rPr>
+        <w:rFonts w:ascii="Symbol" w:hAnsi="Symbol" w:hint="default"/>
+      </w:rPr>
+    </w:lvl>
+    <w:lvl w:ilvl="7" w:tplc="080A0003" w:tentative="1">
+      <w:start w:val="1"/>
+      <w:numFmt w:val="bullet"/>
+      <w:lvlText w:val="o"/>
+      <w:lvlJc w:val="left"/>
+      <w:pPr>
+        <w:ind w:left="5760" w:hanging="360"/>
+      </w:pPr>
+      <w:rPr>
+        <w:rFonts w:ascii="Courier New" w:hAnsi="Courier New" w:cs="Courier New" w:hint="default"/>
+      </w:rPr>
+    </w:lvl>
+    <w:lvl w:ilvl="8" w:tplc="080A0005" w:tentative="1">
+      <w:start w:val="1"/>
+      <w:numFmt w:val="bullet"/>
+      <w:lvlText w:val=""/>
+      <w:lvlJc w:val="left"/>
+      <w:pPr>
+        <w:ind w:left="6480" w:hanging="360"/>
+      </w:pPr>
+      <w:rPr>
+        <w:rFonts w:ascii="Wingdings" w:hAnsi="Wingdings" w:hint="default"/>
+      </w:rPr>
+    </w:lvl>
+  </w:abstractNum>
+  <w:abstractNum w:abstractNumId="8" w15:restartNumberingAfterBreak="0">
     <w:nsid w:val="19032AB4"/>
     <w:multiLevelType w:val="multilevel"/>
     <w:tmpl w:val="B37C3B20"/>
     <w:numStyleLink w:val="VietasUNIR"/>
   </w:abstractNum>
-  <w:abstractNum w:abstractNumId="8" w15:restartNumberingAfterBreak="0">
+  <w:abstractNum w:abstractNumId="9" w15:restartNumberingAfterBreak="0">
     <w:nsid w:val="1AE048DA"/>
     <w:multiLevelType w:val="hybridMultilevel"/>
     <w:tmpl w:val="27A2EC06"/>
@@ -2240,13 +3044,13 @@
       </w:rPr>
     </w:lvl>
   </w:abstractNum>
-  <w:abstractNum w:abstractNumId="9" w15:restartNumberingAfterBreak="0">
+  <w:abstractNum w:abstractNumId="10" w15:restartNumberingAfterBreak="0">
     <w:nsid w:val="1E9A2782"/>
     <w:multiLevelType w:val="multilevel"/>
     <w:tmpl w:val="B37C3B20"/>
     <w:numStyleLink w:val="VietasUNIR"/>
   </w:abstractNum>
-  <w:abstractNum w:abstractNumId="10" w15:restartNumberingAfterBreak="0">
+  <w:abstractNum w:abstractNumId="11" w15:restartNumberingAfterBreak="0">
     <w:nsid w:val="21DA6ECA"/>
     <w:multiLevelType w:val="hybridMultilevel"/>
     <w:tmpl w:val="E57096C2"/>
@@ -2360,25 +3164,25 @@
       </w:rPr>
     </w:lvl>
   </w:abstractNum>
-  <w:abstractNum w:abstractNumId="11" w15:restartNumberingAfterBreak="0">
+  <w:abstractNum w:abstractNumId="12" w15:restartNumberingAfterBreak="0">
     <w:nsid w:val="2765778A"/>
     <w:multiLevelType w:val="multilevel"/>
     <w:tmpl w:val="FCB6914A"/>
     <w:numStyleLink w:val="VietasUNIRcombinada"/>
   </w:abstractNum>
-  <w:abstractNum w:abstractNumId="12" w15:restartNumberingAfterBreak="0">
+  <w:abstractNum w:abstractNumId="13" w15:restartNumberingAfterBreak="0">
     <w:nsid w:val="2DD50359"/>
     <w:multiLevelType w:val="multilevel"/>
     <w:tmpl w:val="B37C3B20"/>
     <w:numStyleLink w:val="VietasUNIR"/>
   </w:abstractNum>
-  <w:abstractNum w:abstractNumId="13" w15:restartNumberingAfterBreak="0">
+  <w:abstractNum w:abstractNumId="14" w15:restartNumberingAfterBreak="0">
     <w:nsid w:val="306A19DD"/>
     <w:multiLevelType w:val="multilevel"/>
     <w:tmpl w:val="FCB6914A"/>
     <w:numStyleLink w:val="VietasUNIRcombinada"/>
   </w:abstractNum>
-  <w:abstractNum w:abstractNumId="14" w15:restartNumberingAfterBreak="0">
+  <w:abstractNum w:abstractNumId="15" w15:restartNumberingAfterBreak="0">
     <w:nsid w:val="31332F6B"/>
     <w:multiLevelType w:val="multilevel"/>
     <w:tmpl w:val="E1D4019A"/>
@@ -2496,43 +3300,43 @@
       </w:rPr>
     </w:lvl>
   </w:abstractNum>
-  <w:abstractNum w:abstractNumId="15" w15:restartNumberingAfterBreak="0">
+  <w:abstractNum w:abstractNumId="16" w15:restartNumberingAfterBreak="0">
     <w:nsid w:val="314134D7"/>
     <w:multiLevelType w:val="multilevel"/>
     <w:tmpl w:val="B37C3B20"/>
     <w:numStyleLink w:val="VietasUNIR"/>
   </w:abstractNum>
-  <w:abstractNum w:abstractNumId="16" w15:restartNumberingAfterBreak="0">
+  <w:abstractNum w:abstractNumId="17" w15:restartNumberingAfterBreak="0">
     <w:nsid w:val="31C63678"/>
     <w:multiLevelType w:val="multilevel"/>
     <w:tmpl w:val="B0E0186E"/>
     <w:numStyleLink w:val="NmeracinTest"/>
   </w:abstractNum>
-  <w:abstractNum w:abstractNumId="17" w15:restartNumberingAfterBreak="0">
+  <w:abstractNum w:abstractNumId="18" w15:restartNumberingAfterBreak="0">
     <w:nsid w:val="374D34AD"/>
     <w:multiLevelType w:val="multilevel"/>
     <w:tmpl w:val="B37C3B20"/>
     <w:numStyleLink w:val="VietasUNIR"/>
   </w:abstractNum>
-  <w:abstractNum w:abstractNumId="18" w15:restartNumberingAfterBreak="0">
+  <w:abstractNum w:abstractNumId="19" w15:restartNumberingAfterBreak="0">
     <w:nsid w:val="3798755D"/>
     <w:multiLevelType w:val="multilevel"/>
     <w:tmpl w:val="B37C3B20"/>
     <w:numStyleLink w:val="VietasUNIR"/>
   </w:abstractNum>
-  <w:abstractNum w:abstractNumId="19" w15:restartNumberingAfterBreak="0">
+  <w:abstractNum w:abstractNumId="20" w15:restartNumberingAfterBreak="0">
     <w:nsid w:val="3D936DD8"/>
     <w:multiLevelType w:val="multilevel"/>
     <w:tmpl w:val="B37C3B20"/>
     <w:numStyleLink w:val="VietasUNIR"/>
   </w:abstractNum>
-  <w:abstractNum w:abstractNumId="20" w15:restartNumberingAfterBreak="0">
+  <w:abstractNum w:abstractNumId="21" w15:restartNumberingAfterBreak="0">
     <w:nsid w:val="434A2C50"/>
     <w:multiLevelType w:val="multilevel"/>
     <w:tmpl w:val="FCB6914A"/>
     <w:numStyleLink w:val="VietasUNIRcombinada"/>
   </w:abstractNum>
-  <w:abstractNum w:abstractNumId="21" w15:restartNumberingAfterBreak="0">
+  <w:abstractNum w:abstractNumId="22" w15:restartNumberingAfterBreak="0">
     <w:nsid w:val="45063846"/>
     <w:multiLevelType w:val="hybridMultilevel"/>
     <w:tmpl w:val="F0AA6A5E"/>
@@ -2644,7 +3448,7 @@
       </w:rPr>
     </w:lvl>
   </w:abstractNum>
-  <w:abstractNum w:abstractNumId="22" w15:restartNumberingAfterBreak="0">
+  <w:abstractNum w:abstractNumId="23" w15:restartNumberingAfterBreak="0">
     <w:nsid w:val="45E6410C"/>
     <w:multiLevelType w:val="hybridMultilevel"/>
     <w:tmpl w:val="FE049064"/>
@@ -2730,19 +3534,19 @@
       </w:pPr>
     </w:lvl>
   </w:abstractNum>
-  <w:abstractNum w:abstractNumId="23" w15:restartNumberingAfterBreak="0">
+  <w:abstractNum w:abstractNumId="24" w15:restartNumberingAfterBreak="0">
     <w:nsid w:val="4BE26EC1"/>
     <w:multiLevelType w:val="multilevel"/>
     <w:tmpl w:val="FCB6914A"/>
     <w:numStyleLink w:val="VietasUNIRcombinada"/>
   </w:abstractNum>
-  <w:abstractNum w:abstractNumId="24" w15:restartNumberingAfterBreak="0">
+  <w:abstractNum w:abstractNumId="25" w15:restartNumberingAfterBreak="0">
     <w:nsid w:val="4D255449"/>
     <w:multiLevelType w:val="multilevel"/>
     <w:tmpl w:val="B37C3B20"/>
     <w:numStyleLink w:val="VietasUNIR"/>
   </w:abstractNum>
-  <w:abstractNum w:abstractNumId="25" w15:restartNumberingAfterBreak="0">
+  <w:abstractNum w:abstractNumId="26" w15:restartNumberingAfterBreak="0">
     <w:nsid w:val="5493406E"/>
     <w:multiLevelType w:val="hybridMultilevel"/>
     <w:tmpl w:val="A5C2AC24"/>
@@ -2882,7 +3686,7 @@
       </w:rPr>
     </w:lvl>
   </w:abstractNum>
-  <w:abstractNum w:abstractNumId="26" w15:restartNumberingAfterBreak="0">
+  <w:abstractNum w:abstractNumId="27" w15:restartNumberingAfterBreak="0">
     <w:nsid w:val="622C0193"/>
     <w:multiLevelType w:val="hybridMultilevel"/>
     <w:tmpl w:val="DE32A06A"/>
@@ -2968,7 +3772,7 @@
       </w:pPr>
     </w:lvl>
   </w:abstractNum>
-  <w:abstractNum w:abstractNumId="27" w15:restartNumberingAfterBreak="0">
+  <w:abstractNum w:abstractNumId="28" w15:restartNumberingAfterBreak="0">
     <w:nsid w:val="62440D96"/>
     <w:multiLevelType w:val="multilevel"/>
     <w:tmpl w:val="B0E0186E"/>
@@ -3093,13 +3897,13 @@
       </w:rPr>
     </w:lvl>
   </w:abstractNum>
-  <w:abstractNum w:abstractNumId="28" w15:restartNumberingAfterBreak="0">
+  <w:abstractNum w:abstractNumId="29" w15:restartNumberingAfterBreak="0">
     <w:nsid w:val="674218A6"/>
     <w:multiLevelType w:val="multilevel"/>
     <w:tmpl w:val="B37C3B20"/>
     <w:numStyleLink w:val="VietasUNIR"/>
   </w:abstractNum>
-  <w:abstractNum w:abstractNumId="29" w15:restartNumberingAfterBreak="0">
+  <w:abstractNum w:abstractNumId="30" w15:restartNumberingAfterBreak="0">
     <w:nsid w:val="67EA536A"/>
     <w:multiLevelType w:val="hybridMultilevel"/>
     <w:tmpl w:val="826A9374"/>
@@ -3214,13 +4018,13 @@
       </w:rPr>
     </w:lvl>
   </w:abstractNum>
-  <w:abstractNum w:abstractNumId="30" w15:restartNumberingAfterBreak="0">
+  <w:abstractNum w:abstractNumId="31" w15:restartNumberingAfterBreak="0">
     <w:nsid w:val="68EB5908"/>
     <w:multiLevelType w:val="multilevel"/>
     <w:tmpl w:val="B37C3B20"/>
     <w:numStyleLink w:val="VietasUNIR"/>
   </w:abstractNum>
-  <w:abstractNum w:abstractNumId="31" w15:restartNumberingAfterBreak="0">
+  <w:abstractNum w:abstractNumId="32" w15:restartNumberingAfterBreak="0">
     <w:nsid w:val="6A5D4437"/>
     <w:multiLevelType w:val="multilevel"/>
     <w:tmpl w:val="FCB6914A"/>
@@ -3341,13 +4145,13 @@
       </w:rPr>
     </w:lvl>
   </w:abstractNum>
-  <w:abstractNum w:abstractNumId="32" w15:restartNumberingAfterBreak="0">
+  <w:abstractNum w:abstractNumId="33" w15:restartNumberingAfterBreak="0">
     <w:nsid w:val="6C542083"/>
     <w:multiLevelType w:val="multilevel"/>
     <w:tmpl w:val="B0E0186E"/>
     <w:numStyleLink w:val="NmeracinTest"/>
   </w:abstractNum>
-  <w:abstractNum w:abstractNumId="33" w15:restartNumberingAfterBreak="0">
+  <w:abstractNum w:abstractNumId="34" w15:restartNumberingAfterBreak="0">
     <w:nsid w:val="753E1804"/>
     <w:multiLevelType w:val="hybridMultilevel"/>
     <w:tmpl w:val="EF02B188"/>
@@ -3433,13 +4237,13 @@
       </w:pPr>
     </w:lvl>
   </w:abstractNum>
-  <w:abstractNum w:abstractNumId="34" w15:restartNumberingAfterBreak="0">
+  <w:abstractNum w:abstractNumId="35" w15:restartNumberingAfterBreak="0">
     <w:nsid w:val="7D254355"/>
     <w:multiLevelType w:val="multilevel"/>
     <w:tmpl w:val="B37C3B20"/>
     <w:numStyleLink w:val="VietasUNIR"/>
   </w:abstractNum>
-  <w:abstractNum w:abstractNumId="35" w15:restartNumberingAfterBreak="0">
+  <w:abstractNum w:abstractNumId="36" w15:restartNumberingAfterBreak="0">
     <w:nsid w:val="7FF07B1A"/>
     <w:multiLevelType w:val="multilevel"/>
     <w:tmpl w:val="F51E1A7A"/>
@@ -3567,73 +4371,73 @@
     <w:abstractNumId w:val="0"/>
   </w:num>
   <w:num w:numId="2">
-    <w:abstractNumId w:val="17"/>
+    <w:abstractNumId w:val="18"/>
   </w:num>
   <w:num w:numId="3">
-    <w:abstractNumId w:val="34"/>
+    <w:abstractNumId w:val="35"/>
   </w:num>
   <w:num w:numId="4">
-    <w:abstractNumId w:val="18"/>
+    <w:abstractNumId w:val="19"/>
   </w:num>
   <w:num w:numId="5">
-    <w:abstractNumId w:val="9"/>
+    <w:abstractNumId w:val="10"/>
   </w:num>
   <w:num w:numId="6">
     <w:abstractNumId w:val="3"/>
   </w:num>
   <w:num w:numId="7">
-    <w:abstractNumId w:val="27"/>
+    <w:abstractNumId w:val="28"/>
   </w:num>
   <w:num w:numId="8">
-    <w:abstractNumId w:val="7"/>
+    <w:abstractNumId w:val="8"/>
   </w:num>
   <w:num w:numId="9">
-    <w:abstractNumId w:val="31"/>
+    <w:abstractNumId w:val="32"/>
   </w:num>
   <w:num w:numId="10">
     <w:abstractNumId w:val="1"/>
   </w:num>
   <w:num w:numId="11">
-    <w:abstractNumId w:val="35"/>
+    <w:abstractNumId w:val="36"/>
   </w:num>
   <w:num w:numId="12">
     <w:abstractNumId w:val="2"/>
   </w:num>
   <w:num w:numId="13">
-    <w:abstractNumId w:val="14"/>
+    <w:abstractNumId w:val="15"/>
   </w:num>
   <w:num w:numId="14">
+    <w:abstractNumId w:val="17"/>
+  </w:num>
+  <w:num w:numId="15">
+    <w:abstractNumId w:val="31"/>
+  </w:num>
+  <w:num w:numId="16">
+    <w:abstractNumId w:val="25"/>
+  </w:num>
+  <w:num w:numId="17">
     <w:abstractNumId w:val="16"/>
   </w:num>
-  <w:num w:numId="15">
-    <w:abstractNumId w:val="30"/>
-  </w:num>
-  <w:num w:numId="16">
-    <w:abstractNumId w:val="24"/>
-  </w:num>
-  <w:num w:numId="17">
-    <w:abstractNumId w:val="15"/>
-  </w:num>
   <w:num w:numId="18">
-    <w:abstractNumId w:val="32"/>
+    <w:abstractNumId w:val="33"/>
   </w:num>
   <w:num w:numId="19">
     <w:abstractNumId w:val="5"/>
   </w:num>
   <w:num w:numId="20">
-    <w:abstractNumId w:val="13"/>
+    <w:abstractNumId w:val="14"/>
   </w:num>
   <w:num w:numId="21">
-    <w:abstractNumId w:val="23"/>
+    <w:abstractNumId w:val="24"/>
   </w:num>
   <w:num w:numId="22">
-    <w:abstractNumId w:val="12"/>
+    <w:abstractNumId w:val="13"/>
   </w:num>
   <w:num w:numId="23">
     <w:abstractNumId w:val="6"/>
   </w:num>
   <w:num w:numId="24">
-    <w:abstractNumId w:val="20"/>
+    <w:abstractNumId w:val="21"/>
     <w:lvlOverride w:ilvl="0">
       <w:lvl w:ilvl="0">
         <w:start w:val="1"/>
@@ -3654,37 +4458,37 @@
     </w:lvlOverride>
   </w:num>
   <w:num w:numId="25">
+    <w:abstractNumId w:val="30"/>
+  </w:num>
+  <w:num w:numId="26">
+    <w:abstractNumId w:val="9"/>
+  </w:num>
+  <w:num w:numId="27">
     <w:abstractNumId w:val="29"/>
   </w:num>
-  <w:num w:numId="26">
-    <w:abstractNumId w:val="8"/>
-  </w:num>
-  <w:num w:numId="27">
-    <w:abstractNumId w:val="28"/>
-  </w:num>
   <w:num w:numId="28">
-    <w:abstractNumId w:val="11"/>
+    <w:abstractNumId w:val="12"/>
   </w:num>
   <w:num w:numId="29">
     <w:abstractNumId w:val="4"/>
   </w:num>
   <w:num w:numId="30">
-    <w:abstractNumId w:val="10"/>
+    <w:abstractNumId w:val="11"/>
   </w:num>
   <w:num w:numId="31">
-    <w:abstractNumId w:val="19"/>
+    <w:abstractNumId w:val="20"/>
   </w:num>
   <w:num w:numId="32">
+    <w:abstractNumId w:val="23"/>
+  </w:num>
+  <w:num w:numId="33">
     <w:abstractNumId w:val="22"/>
   </w:num>
-  <w:num w:numId="33">
-    <w:abstractNumId w:val="21"/>
-  </w:num>
   <w:num w:numId="34">
-    <w:abstractNumId w:val="33"/>
+    <w:abstractNumId w:val="34"/>
   </w:num>
   <w:num w:numId="35">
-    <w:abstractNumId w:val="20"/>
+    <w:abstractNumId w:val="21"/>
     <w:lvlOverride w:ilvl="0"/>
     <w:lvlOverride w:ilvl="1"/>
     <w:lvlOverride w:ilvl="2"/>
@@ -3708,17 +4512,20 @@
     </w:lvlOverride>
   </w:num>
   <w:num w:numId="36">
+    <w:abstractNumId w:val="27"/>
+  </w:num>
+  <w:num w:numId="37">
     <w:abstractNumId w:val="26"/>
   </w:num>
-  <w:num w:numId="37">
-    <w:abstractNumId w:val="25"/>
+  <w:num w:numId="38">
+    <w:abstractNumId w:val="7"/>
   </w:num>
   <w:numIdMacAtCleanup w:val="10"/>
 </w:numbering>
 </file>
 
 <file path=word/styles.xml><?xml version="1.0" encoding="utf-8"?>
-<w:styles xmlns:mc="http://schemas.openxmlformats.org/markup-compatibility/2006" xmlns:r="http://schemas.openxmlformats.org/officeDocument/2006/relationships" xmlns:w="http://schemas.openxmlformats.org/wordprocessingml/2006/main" xmlns:w14="http://schemas.microsoft.com/office/word/2010/wordml" xmlns:w15="http://schemas.microsoft.com/office/word/2012/wordml" xmlns:w16cex="http://schemas.microsoft.com/office/word/2018/wordml/cex" xmlns:w16cid="http://schemas.microsoft.com/office/word/2016/wordml/cid" xmlns:w16="http://schemas.microsoft.com/office/word/2018/wordml" xmlns:w16se="http://schemas.microsoft.com/office/word/2015/wordml/symex" mc:Ignorable="w14 w15 w16se w16cid w16 w16cex">
+<w:styles xmlns:mc="http://schemas.openxmlformats.org/markup-compatibility/2006" xmlns:r="http://schemas.openxmlformats.org/officeDocument/2006/relationships" xmlns:w="http://schemas.openxmlformats.org/wordprocessingml/2006/main" xmlns:w14="http://schemas.microsoft.com/office/word/2010/wordml" xmlns:w15="http://schemas.microsoft.com/office/word/2012/wordml" xmlns:w16cex="http://schemas.microsoft.com/office/word/2018/wordml/cex" xmlns:w16cid="http://schemas.microsoft.com/office/word/2016/wordml/cid" xmlns:w16="http://schemas.microsoft.com/office/word/2018/wordml" xmlns:w16sdtdh="http://schemas.microsoft.com/office/word/2020/wordml/sdtdatahash" xmlns:w16se="http://schemas.microsoft.com/office/word/2015/wordml/symex" mc:Ignorable="w14 w15 w16se w16cid w16 w16cex w16sdtdh">
   <w:docDefaults>
     <w:rPrDefault>
       <w:rPr>
@@ -5382,6 +6189,18 @@
       <w:lang w:val="es-EC" w:eastAsia="es-EC"/>
     </w:rPr>
   </w:style>
+  <w:style w:type="character" w:styleId="Mencinsinresolver">
+    <w:name w:val="Unresolved Mention"/>
+    <w:basedOn w:val="Fuentedeprrafopredeter"/>
+    <w:uiPriority w:val="99"/>
+    <w:semiHidden/>
+    <w:unhideWhenUsed/>
+    <w:rsid w:val="00730AE2"/>
+    <w:rPr>
+      <w:color w:val="605E5C"/>
+      <w:shd w:val="clear" w:color="auto" w:fill="E1DFDD"/>
+    </w:rPr>
+  </w:style>
 </w:styles>
 </file>
 
@@ -5647,6 +6466,25 @@
 </file>
 
 <file path=customXml/item1.xml><?xml version="1.0" encoding="utf-8"?>
+<b:Sources xmlns:b="http://schemas.openxmlformats.org/officeDocument/2006/bibliography" xmlns="http://schemas.openxmlformats.org/officeDocument/2006/bibliography" SelectedStyle="\APASixthEditionOfficeOnline.xsl" StyleName="APA" Version="6"/>
+</file>
+
+<file path=customXml/item2.xml><?xml version="1.0" encoding="utf-8"?>
+<p:properties xmlns:p="http://schemas.microsoft.com/office/2006/metadata/properties" xmlns:xsi="http://www.w3.org/2001/XMLSchema-instance" xmlns:pc="http://schemas.microsoft.com/office/infopath/2007/PartnerControls">
+  <documentManagement/>
+</p:properties>
+</file>
+
+<file path=customXml/item3.xml><?xml version="1.0" encoding="utf-8"?>
+<?mso-contentType ?>
+<FormTemplates xmlns="http://schemas.microsoft.com/sharepoint/v3/contenttype/forms">
+  <Display>DocumentLibraryForm</Display>
+  <Edit>DocumentLibraryForm</Edit>
+  <New>DocumentLibraryForm</New>
+</FormTemplates>
+</file>
+
+<file path=customXml/item4.xml><?xml version="1.0" encoding="utf-8"?>
 <ct:contentTypeSchema xmlns:ct="http://schemas.microsoft.com/office/2006/metadata/contentType" xmlns:ma="http://schemas.microsoft.com/office/2006/metadata/properties/metaAttributes" ct:_="" ma:_="" ma:contentTypeName="Documento" ma:contentTypeID="0x010100E8806F2729861B41B7EC49B6DEC02BCC" ma:contentTypeVersion="11" ma:contentTypeDescription="Crear nuevo documento." ma:contentTypeScope="" ma:versionID="63b0604c58b9e202d4947fffe8e7c052">
   <xsd:schema xmlns:xsd="http://www.w3.org/2001/XMLSchema" xmlns:xs="http://www.w3.org/2001/XMLSchema" xmlns:p="http://schemas.microsoft.com/office/2006/metadata/properties" xmlns:ns2="408be90b-7af1-4348-adf8-80036b355e81" xmlns:ns3="0a70e875-3d35-4be2-921f-7117c31bab9b" targetNamespace="http://schemas.microsoft.com/office/2006/metadata/properties" ma:root="true" ma:fieldsID="b135a044ea469bf9ffaceb295c1fa385" ns2:_="" ns3:_="">
     <xsd:import namespace="408be90b-7af1-4348-adf8-80036b355e81"/>
@@ -5857,26 +6695,32 @@
 </ct:contentTypeSchema>
 </file>
 
-<file path=customXml/item2.xml><?xml version="1.0" encoding="utf-8"?>
-<?mso-contentType ?>
-<FormTemplates xmlns="http://schemas.microsoft.com/sharepoint/v3/contenttype/forms">
-  <Display>DocumentLibraryForm</Display>
-  <Edit>DocumentLibraryForm</Edit>
-  <New>DocumentLibraryForm</New>
-</FormTemplates>
+<file path=customXml/itemProps1.xml><?xml version="1.0" encoding="utf-8"?>
+<ds:datastoreItem xmlns:ds="http://schemas.openxmlformats.org/officeDocument/2006/customXml" ds:itemID="{AAC1C2F9-B0D3-40B0-9905-CA669589C979}">
+  <ds:schemaRefs>
+    <ds:schemaRef ds:uri="http://schemas.openxmlformats.org/officeDocument/2006/bibliography"/>
+  </ds:schemaRefs>
+</ds:datastoreItem>
 </file>
 
-<file path=customXml/item3.xml><?xml version="1.0" encoding="utf-8"?>
-<p:properties xmlns:p="http://schemas.microsoft.com/office/2006/metadata/properties" xmlns:xsi="http://www.w3.org/2001/XMLSchema-instance" xmlns:pc="http://schemas.microsoft.com/office/infopath/2007/PartnerControls">
-  <documentManagement/>
-</p:properties>
+<file path=customXml/itemProps2.xml><?xml version="1.0" encoding="utf-8"?>
+<ds:datastoreItem xmlns:ds="http://schemas.openxmlformats.org/officeDocument/2006/customXml" ds:itemID="{5DA6F32C-6FAE-4705-8722-B42C5F1E24E2}">
+  <ds:schemaRefs>
+    <ds:schemaRef ds:uri="http://schemas.microsoft.com/office/2006/metadata/properties"/>
+    <ds:schemaRef ds:uri="http://schemas.microsoft.com/office/infopath/2007/PartnerControls"/>
+  </ds:schemaRefs>
+</ds:datastoreItem>
 </file>
 
-<file path=customXml/item4.xml><?xml version="1.0" encoding="utf-8"?>
-<b:Sources xmlns:b="http://schemas.openxmlformats.org/officeDocument/2006/bibliography" xmlns="http://schemas.openxmlformats.org/officeDocument/2006/bibliography" SelectedStyle="\APASixthEditionOfficeOnline.xsl" StyleName="APA" Version="6"/>
+<file path=customXml/itemProps3.xml><?xml version="1.0" encoding="utf-8"?>
+<ds:datastoreItem xmlns:ds="http://schemas.openxmlformats.org/officeDocument/2006/customXml" ds:itemID="{DADA22EA-30AF-48ED-8DC0-06AFFED52517}">
+  <ds:schemaRefs>
+    <ds:schemaRef ds:uri="http://schemas.microsoft.com/sharepoint/v3/contenttype/forms"/>
+  </ds:schemaRefs>
+</ds:datastoreItem>
 </file>
 
-<file path=customXml/itemProps1.xml><?xml version="1.0" encoding="utf-8"?>
+<file path=customXml/itemProps4.xml><?xml version="1.0" encoding="utf-8"?>
 <ds:datastoreItem xmlns:ds="http://schemas.openxmlformats.org/officeDocument/2006/customXml" ds:itemID="{D9AD7DE6-A446-499D-B566-EEC61C3D26C9}">
   <ds:schemaRefs>
     <ds:schemaRef ds:uri="http://schemas.microsoft.com/office/2006/metadata/contentType"/>
@@ -5893,29 +6737,4 @@
     <ds:schemaRef ds:uri="http://schemas.microsoft.com/internal/obd"/>
   </ds:schemaRefs>
 </ds:datastoreItem>
-</file>
-
-<file path=customXml/itemProps2.xml><?xml version="1.0" encoding="utf-8"?>
-<ds:datastoreItem xmlns:ds="http://schemas.openxmlformats.org/officeDocument/2006/customXml" ds:itemID="{DADA22EA-30AF-48ED-8DC0-06AFFED52517}">
-  <ds:schemaRefs>
-    <ds:schemaRef ds:uri="http://schemas.microsoft.com/sharepoint/v3/contenttype/forms"/>
-  </ds:schemaRefs>
-</ds:datastoreItem>
-</file>
-
-<file path=customXml/itemProps3.xml><?xml version="1.0" encoding="utf-8"?>
-<ds:datastoreItem xmlns:ds="http://schemas.openxmlformats.org/officeDocument/2006/customXml" ds:itemID="{5DA6F32C-6FAE-4705-8722-B42C5F1E24E2}">
-  <ds:schemaRefs>
-    <ds:schemaRef ds:uri="http://schemas.microsoft.com/office/2006/metadata/properties"/>
-    <ds:schemaRef ds:uri="http://schemas.microsoft.com/office/infopath/2007/PartnerControls"/>
-  </ds:schemaRefs>
-</ds:datastoreItem>
-</file>
-
-<file path=customXml/itemProps4.xml><?xml version="1.0" encoding="utf-8"?>
-<ds:datastoreItem xmlns:ds="http://schemas.openxmlformats.org/officeDocument/2006/customXml" ds:itemID="{AAC1C2F9-B0D3-40B0-9905-CA669589C979}">
-  <ds:schemaRefs>
-    <ds:schemaRef ds:uri="http://schemas.openxmlformats.org/officeDocument/2006/bibliography"/>
-  </ds:schemaRefs>
-</ds:datastoreItem>
 </file>
</xml_diff>